<commit_message>
final ver of design doc
</commit_message>
<xml_diff>
--- a/Documentation/Design Document.docx
+++ b/Documentation/Design Document.docx
@@ -4,7 +4,7 @@
   <w:body>
     <w:p>
       <w:pPr>
-        <w:pStyle w:val="a3"/>
+        <w:pStyle w:val="Title"/>
       </w:pPr>
       <w:r>
         <w:t>Case Study</w:t>
@@ -12,13 +12,8 @@
     </w:p>
     <w:p>
       <w:r>
-        <w:t xml:space="preserve">Group: </w:t>
-      </w:r>
-      <w:proofErr w:type="spellStart"/>
-      <w:r>
-        <w:t>RDEnvi</w:t>
-      </w:r>
-      <w:proofErr w:type="spellEnd"/>
+        <w:t>Group: RDEnvi</w:t>
+      </w:r>
     </w:p>
     <w:p>
       <w:pPr>
@@ -43,7 +38,7 @@
     </w:p>
     <w:p>
       <w:pPr>
-        <w:pStyle w:val="1"/>
+        <w:pStyle w:val="Heading1"/>
       </w:pPr>
     </w:p>
     <w:sdt>
@@ -70,7 +65,7 @@
       <w:sdtContent>
         <w:p>
           <w:pPr>
-            <w:pStyle w:val="a5"/>
+            <w:pStyle w:val="TOCHeading"/>
             <w:rPr>
               <w:b/>
               <w:bCs/>
@@ -92,7 +87,7 @@
         </w:p>
         <w:p>
           <w:pPr>
-            <w:pStyle w:val="11"/>
+            <w:pStyle w:val="TOC1"/>
             <w:tabs>
               <w:tab w:val="right" w:leader="dot" w:pos="9350"/>
             </w:tabs>
@@ -110,10 +105,10 @@
           <w:r>
             <w:fldChar w:fldCharType="separate"/>
           </w:r>
-          <w:hyperlink w:anchor="_Toc55857907" w:history="1">
-            <w:r>
-              <w:rPr>
-                <w:rStyle w:val="a6"/>
+          <w:hyperlink w:anchor="_Toc55925772" w:history="1">
+            <w:r>
+              <w:rPr>
+                <w:rStyle w:val="Hyperlink"/>
                 <w:noProof/>
               </w:rPr>
               <w:t>Project definition</w:t>
@@ -137,7 +132,7 @@
                 <w:noProof/>
                 <w:webHidden/>
               </w:rPr>
-              <w:instrText xml:space="preserve"> PAGEREF _Toc55857907 \h </w:instrText>
+              <w:instrText xml:space="preserve"> PAGEREF _Toc55925772 \h </w:instrText>
             </w:r>
             <w:r>
               <w:rPr>
@@ -170,7 +165,7 @@
         </w:p>
         <w:p>
           <w:pPr>
-            <w:pStyle w:val="11"/>
+            <w:pStyle w:val="TOC1"/>
             <w:tabs>
               <w:tab w:val="right" w:leader="dot" w:pos="9350"/>
             </w:tabs>
@@ -179,13 +174,13 @@
               <w:noProof/>
             </w:rPr>
           </w:pPr>
-          <w:hyperlink w:anchor="_Toc55857908" w:history="1">
-            <w:r>
-              <w:rPr>
-                <w:rStyle w:val="a6"/>
-                <w:noProof/>
-              </w:rPr>
-              <w:t>Infrastructure Diagram</w:t>
+          <w:hyperlink w:anchor="_Toc55925773" w:history="1">
+            <w:r>
+              <w:rPr>
+                <w:rStyle w:val="Hyperlink"/>
+                <w:noProof/>
+              </w:rPr>
+              <w:t>Requirements</w:t>
             </w:r>
             <w:r>
               <w:rPr>
@@ -206,7 +201,7 @@
                 <w:noProof/>
                 <w:webHidden/>
               </w:rPr>
-              <w:instrText xml:space="preserve"> PAGEREF _Toc55857908 \h </w:instrText>
+              <w:instrText xml:space="preserve"> PAGEREF _Toc55925773 \h </w:instrText>
             </w:r>
             <w:r>
               <w:rPr>
@@ -239,7 +234,7 @@
         </w:p>
         <w:p>
           <w:pPr>
-            <w:pStyle w:val="11"/>
+            <w:pStyle w:val="TOC1"/>
             <w:tabs>
               <w:tab w:val="right" w:leader="dot" w:pos="9350"/>
             </w:tabs>
@@ -248,13 +243,13 @@
               <w:noProof/>
             </w:rPr>
           </w:pPr>
-          <w:hyperlink w:anchor="_Toc55857909" w:history="1">
-            <w:r>
-              <w:rPr>
-                <w:rStyle w:val="a6"/>
-                <w:noProof/>
-              </w:rPr>
-              <w:t>Infrastructure Components</w:t>
+          <w:hyperlink w:anchor="_Toc55925774" w:history="1">
+            <w:r>
+              <w:rPr>
+                <w:rStyle w:val="Hyperlink"/>
+                <w:noProof/>
+              </w:rPr>
+              <w:t>Infrastructure Diagram</w:t>
             </w:r>
             <w:r>
               <w:rPr>
@@ -275,7 +270,7 @@
                 <w:noProof/>
                 <w:webHidden/>
               </w:rPr>
-              <w:instrText xml:space="preserve"> PAGEREF _Toc55857909 \h </w:instrText>
+              <w:instrText xml:space="preserve"> PAGEREF _Toc55925774 \h </w:instrText>
             </w:r>
             <w:r>
               <w:rPr>
@@ -308,7 +303,7 @@
         </w:p>
         <w:p>
           <w:pPr>
-            <w:pStyle w:val="21"/>
+            <w:pStyle w:val="TOC1"/>
             <w:tabs>
               <w:tab w:val="right" w:leader="dot" w:pos="9350"/>
             </w:tabs>
@@ -317,13 +312,13 @@
               <w:noProof/>
             </w:rPr>
           </w:pPr>
-          <w:hyperlink w:anchor="_Toc55857910" w:history="1">
-            <w:r>
-              <w:rPr>
-                <w:rStyle w:val="a6"/>
-                <w:noProof/>
-              </w:rPr>
-              <w:t>VPC</w:t>
+          <w:hyperlink w:anchor="_Toc55925775" w:history="1">
+            <w:r>
+              <w:rPr>
+                <w:rStyle w:val="Hyperlink"/>
+                <w:noProof/>
+              </w:rPr>
+              <w:t>Infrastructure Components</w:t>
             </w:r>
             <w:r>
               <w:rPr>
@@ -344,7 +339,7 @@
                 <w:noProof/>
                 <w:webHidden/>
               </w:rPr>
-              <w:instrText xml:space="preserve"> PAGEREF _Toc55857910 \h </w:instrText>
+              <w:instrText xml:space="preserve"> PAGEREF _Toc55925775 \h </w:instrText>
             </w:r>
             <w:r>
               <w:rPr>
@@ -364,7 +359,7 @@
                 <w:noProof/>
                 <w:webHidden/>
               </w:rPr>
-              <w:t>4</w:t>
+              <w:t>5</w:t>
             </w:r>
             <w:r>
               <w:rPr>
@@ -377,7 +372,7 @@
         </w:p>
         <w:p>
           <w:pPr>
-            <w:pStyle w:val="21"/>
+            <w:pStyle w:val="TOC2"/>
             <w:tabs>
               <w:tab w:val="right" w:leader="dot" w:pos="9350"/>
             </w:tabs>
@@ -386,13 +381,13 @@
               <w:noProof/>
             </w:rPr>
           </w:pPr>
-          <w:hyperlink w:anchor="_Toc55857911" w:history="1">
-            <w:r>
-              <w:rPr>
-                <w:rStyle w:val="a6"/>
-                <w:noProof/>
-              </w:rPr>
-              <w:t>Subnets</w:t>
+          <w:hyperlink w:anchor="_Toc55925776" w:history="1">
+            <w:r>
+              <w:rPr>
+                <w:rStyle w:val="Hyperlink"/>
+                <w:noProof/>
+              </w:rPr>
+              <w:t>VPC</w:t>
             </w:r>
             <w:r>
               <w:rPr>
@@ -413,7 +408,7 @@
                 <w:noProof/>
                 <w:webHidden/>
               </w:rPr>
-              <w:instrText xml:space="preserve"> PAGEREF _Toc55857911 \h </w:instrText>
+              <w:instrText xml:space="preserve"> PAGEREF _Toc55925776 \h </w:instrText>
             </w:r>
             <w:r>
               <w:rPr>
@@ -433,7 +428,7 @@
                 <w:noProof/>
                 <w:webHidden/>
               </w:rPr>
-              <w:t>4</w:t>
+              <w:t>5</w:t>
             </w:r>
             <w:r>
               <w:rPr>
@@ -446,7 +441,7 @@
         </w:p>
         <w:p>
           <w:pPr>
-            <w:pStyle w:val="31"/>
+            <w:pStyle w:val="TOC2"/>
             <w:tabs>
               <w:tab w:val="right" w:leader="dot" w:pos="9350"/>
             </w:tabs>
@@ -455,13 +450,13 @@
               <w:noProof/>
             </w:rPr>
           </w:pPr>
-          <w:hyperlink w:anchor="_Toc55857912" w:history="1">
-            <w:r>
-              <w:rPr>
-                <w:rStyle w:val="a6"/>
-                <w:noProof/>
-              </w:rPr>
-              <w:t>NAT subnets:</w:t>
+          <w:hyperlink w:anchor="_Toc55925777" w:history="1">
+            <w:r>
+              <w:rPr>
+                <w:rStyle w:val="Hyperlink"/>
+                <w:noProof/>
+              </w:rPr>
+              <w:t>Subnets</w:t>
             </w:r>
             <w:r>
               <w:rPr>
@@ -482,7 +477,7 @@
                 <w:noProof/>
                 <w:webHidden/>
               </w:rPr>
-              <w:instrText xml:space="preserve"> PAGEREF _Toc55857912 \h </w:instrText>
+              <w:instrText xml:space="preserve"> PAGEREF _Toc55925777 \h </w:instrText>
             </w:r>
             <w:r>
               <w:rPr>
@@ -502,7 +497,7 @@
                 <w:noProof/>
                 <w:webHidden/>
               </w:rPr>
-              <w:t>4</w:t>
+              <w:t>5</w:t>
             </w:r>
             <w:r>
               <w:rPr>
@@ -515,7 +510,7 @@
         </w:p>
         <w:p>
           <w:pPr>
-            <w:pStyle w:val="31"/>
+            <w:pStyle w:val="TOC3"/>
             <w:tabs>
               <w:tab w:val="right" w:leader="dot" w:pos="9350"/>
             </w:tabs>
@@ -524,13 +519,13 @@
               <w:noProof/>
             </w:rPr>
           </w:pPr>
-          <w:hyperlink w:anchor="_Toc55857913" w:history="1">
-            <w:r>
-              <w:rPr>
-                <w:rStyle w:val="a6"/>
-                <w:noProof/>
-              </w:rPr>
-              <w:t>Web/App subnets</w:t>
+          <w:hyperlink w:anchor="_Toc55925778" w:history="1">
+            <w:r>
+              <w:rPr>
+                <w:rStyle w:val="Hyperlink"/>
+                <w:noProof/>
+              </w:rPr>
+              <w:t>NAT subnets</w:t>
             </w:r>
             <w:r>
               <w:rPr>
@@ -551,7 +546,7 @@
                 <w:noProof/>
                 <w:webHidden/>
               </w:rPr>
-              <w:instrText xml:space="preserve"> PAGEREF _Toc55857913 \h </w:instrText>
+              <w:instrText xml:space="preserve"> PAGEREF _Toc55925778 \h </w:instrText>
             </w:r>
             <w:r>
               <w:rPr>
@@ -571,7 +566,7 @@
                 <w:noProof/>
                 <w:webHidden/>
               </w:rPr>
-              <w:t>4</w:t>
+              <w:t>5</w:t>
             </w:r>
             <w:r>
               <w:rPr>
@@ -584,7 +579,7 @@
         </w:p>
         <w:p>
           <w:pPr>
-            <w:pStyle w:val="31"/>
+            <w:pStyle w:val="TOC3"/>
             <w:tabs>
               <w:tab w:val="right" w:leader="dot" w:pos="9350"/>
             </w:tabs>
@@ -593,13 +588,13 @@
               <w:noProof/>
             </w:rPr>
           </w:pPr>
-          <w:hyperlink w:anchor="_Toc55857914" w:history="1">
-            <w:r>
-              <w:rPr>
-                <w:rStyle w:val="a6"/>
-                <w:noProof/>
-              </w:rPr>
-              <w:t>Database subnets:</w:t>
+          <w:hyperlink w:anchor="_Toc55925779" w:history="1">
+            <w:r>
+              <w:rPr>
+                <w:rStyle w:val="Hyperlink"/>
+                <w:noProof/>
+              </w:rPr>
+              <w:t>Web/App subnets</w:t>
             </w:r>
             <w:r>
               <w:rPr>
@@ -620,7 +615,7 @@
                 <w:noProof/>
                 <w:webHidden/>
               </w:rPr>
-              <w:instrText xml:space="preserve"> PAGEREF _Toc55857914 \h </w:instrText>
+              <w:instrText xml:space="preserve"> PAGEREF _Toc55925779 \h </w:instrText>
             </w:r>
             <w:r>
               <w:rPr>
@@ -640,7 +635,490 @@
                 <w:noProof/>
                 <w:webHidden/>
               </w:rPr>
-              <w:t>4</w:t>
+              <w:t>5</w:t>
+            </w:r>
+            <w:r>
+              <w:rPr>
+                <w:noProof/>
+                <w:webHidden/>
+              </w:rPr>
+              <w:fldChar w:fldCharType="end"/>
+            </w:r>
+          </w:hyperlink>
+        </w:p>
+        <w:p>
+          <w:pPr>
+            <w:pStyle w:val="TOC3"/>
+            <w:tabs>
+              <w:tab w:val="right" w:leader="dot" w:pos="9350"/>
+            </w:tabs>
+            <w:rPr>
+              <w:rFonts w:eastAsiaTheme="minorEastAsia"/>
+              <w:noProof/>
+            </w:rPr>
+          </w:pPr>
+          <w:hyperlink w:anchor="_Toc55925780" w:history="1">
+            <w:r>
+              <w:rPr>
+                <w:rStyle w:val="Hyperlink"/>
+                <w:noProof/>
+              </w:rPr>
+              <w:t>Database subnets</w:t>
+            </w:r>
+            <w:r>
+              <w:rPr>
+                <w:noProof/>
+                <w:webHidden/>
+              </w:rPr>
+              <w:tab/>
+            </w:r>
+            <w:r>
+              <w:rPr>
+                <w:noProof/>
+                <w:webHidden/>
+              </w:rPr>
+              <w:fldChar w:fldCharType="begin"/>
+            </w:r>
+            <w:r>
+              <w:rPr>
+                <w:noProof/>
+                <w:webHidden/>
+              </w:rPr>
+              <w:instrText xml:space="preserve"> PAGEREF _Toc55925780 \h </w:instrText>
+            </w:r>
+            <w:r>
+              <w:rPr>
+                <w:noProof/>
+                <w:webHidden/>
+              </w:rPr>
+            </w:r>
+            <w:r>
+              <w:rPr>
+                <w:noProof/>
+                <w:webHidden/>
+              </w:rPr>
+              <w:fldChar w:fldCharType="separate"/>
+            </w:r>
+            <w:r>
+              <w:rPr>
+                <w:noProof/>
+                <w:webHidden/>
+              </w:rPr>
+              <w:t>5</w:t>
+            </w:r>
+            <w:r>
+              <w:rPr>
+                <w:noProof/>
+                <w:webHidden/>
+              </w:rPr>
+              <w:fldChar w:fldCharType="end"/>
+            </w:r>
+          </w:hyperlink>
+        </w:p>
+        <w:p>
+          <w:pPr>
+            <w:pStyle w:val="TOC2"/>
+            <w:tabs>
+              <w:tab w:val="right" w:leader="dot" w:pos="9350"/>
+            </w:tabs>
+            <w:rPr>
+              <w:rFonts w:eastAsiaTheme="minorEastAsia"/>
+              <w:noProof/>
+            </w:rPr>
+          </w:pPr>
+          <w:hyperlink w:anchor="_Toc55925781" w:history="1">
+            <w:r>
+              <w:rPr>
+                <w:rStyle w:val="Hyperlink"/>
+                <w:noProof/>
+              </w:rPr>
+              <w:t>Transit Gateway</w:t>
+            </w:r>
+            <w:r>
+              <w:rPr>
+                <w:noProof/>
+                <w:webHidden/>
+              </w:rPr>
+              <w:tab/>
+            </w:r>
+            <w:r>
+              <w:rPr>
+                <w:noProof/>
+                <w:webHidden/>
+              </w:rPr>
+              <w:fldChar w:fldCharType="begin"/>
+            </w:r>
+            <w:r>
+              <w:rPr>
+                <w:noProof/>
+                <w:webHidden/>
+              </w:rPr>
+              <w:instrText xml:space="preserve"> PAGEREF _Toc55925781 \h </w:instrText>
+            </w:r>
+            <w:r>
+              <w:rPr>
+                <w:noProof/>
+                <w:webHidden/>
+              </w:rPr>
+            </w:r>
+            <w:r>
+              <w:rPr>
+                <w:noProof/>
+                <w:webHidden/>
+              </w:rPr>
+              <w:fldChar w:fldCharType="separate"/>
+            </w:r>
+            <w:r>
+              <w:rPr>
+                <w:noProof/>
+                <w:webHidden/>
+              </w:rPr>
+              <w:t>6</w:t>
+            </w:r>
+            <w:r>
+              <w:rPr>
+                <w:noProof/>
+                <w:webHidden/>
+              </w:rPr>
+              <w:fldChar w:fldCharType="end"/>
+            </w:r>
+          </w:hyperlink>
+        </w:p>
+        <w:p>
+          <w:pPr>
+            <w:pStyle w:val="TOC2"/>
+            <w:tabs>
+              <w:tab w:val="right" w:leader="dot" w:pos="9350"/>
+            </w:tabs>
+            <w:rPr>
+              <w:rFonts w:eastAsiaTheme="minorEastAsia"/>
+              <w:noProof/>
+            </w:rPr>
+          </w:pPr>
+          <w:hyperlink w:anchor="_Toc55925782" w:history="1">
+            <w:r>
+              <w:rPr>
+                <w:rStyle w:val="Hyperlink"/>
+                <w:noProof/>
+              </w:rPr>
+              <w:t>VPC Flow Logs</w:t>
+            </w:r>
+            <w:r>
+              <w:rPr>
+                <w:noProof/>
+                <w:webHidden/>
+              </w:rPr>
+              <w:tab/>
+            </w:r>
+            <w:r>
+              <w:rPr>
+                <w:noProof/>
+                <w:webHidden/>
+              </w:rPr>
+              <w:fldChar w:fldCharType="begin"/>
+            </w:r>
+            <w:r>
+              <w:rPr>
+                <w:noProof/>
+                <w:webHidden/>
+              </w:rPr>
+              <w:instrText xml:space="preserve"> PAGEREF _Toc55925782 \h </w:instrText>
+            </w:r>
+            <w:r>
+              <w:rPr>
+                <w:noProof/>
+                <w:webHidden/>
+              </w:rPr>
+            </w:r>
+            <w:r>
+              <w:rPr>
+                <w:noProof/>
+                <w:webHidden/>
+              </w:rPr>
+              <w:fldChar w:fldCharType="separate"/>
+            </w:r>
+            <w:r>
+              <w:rPr>
+                <w:noProof/>
+                <w:webHidden/>
+              </w:rPr>
+              <w:t>6</w:t>
+            </w:r>
+            <w:r>
+              <w:rPr>
+                <w:noProof/>
+                <w:webHidden/>
+              </w:rPr>
+              <w:fldChar w:fldCharType="end"/>
+            </w:r>
+          </w:hyperlink>
+        </w:p>
+        <w:p>
+          <w:pPr>
+            <w:pStyle w:val="TOC2"/>
+            <w:tabs>
+              <w:tab w:val="right" w:leader="dot" w:pos="9350"/>
+            </w:tabs>
+            <w:rPr>
+              <w:rFonts w:eastAsiaTheme="minorEastAsia"/>
+              <w:noProof/>
+            </w:rPr>
+          </w:pPr>
+          <w:hyperlink w:anchor="_Toc55925783" w:history="1">
+            <w:r>
+              <w:rPr>
+                <w:rStyle w:val="Hyperlink"/>
+                <w:noProof/>
+              </w:rPr>
+              <w:t>Elastic Load Balancer</w:t>
+            </w:r>
+            <w:r>
+              <w:rPr>
+                <w:noProof/>
+                <w:webHidden/>
+              </w:rPr>
+              <w:tab/>
+            </w:r>
+            <w:r>
+              <w:rPr>
+                <w:noProof/>
+                <w:webHidden/>
+              </w:rPr>
+              <w:fldChar w:fldCharType="begin"/>
+            </w:r>
+            <w:r>
+              <w:rPr>
+                <w:noProof/>
+                <w:webHidden/>
+              </w:rPr>
+              <w:instrText xml:space="preserve"> PAGEREF _Toc55925783 \h </w:instrText>
+            </w:r>
+            <w:r>
+              <w:rPr>
+                <w:noProof/>
+                <w:webHidden/>
+              </w:rPr>
+            </w:r>
+            <w:r>
+              <w:rPr>
+                <w:noProof/>
+                <w:webHidden/>
+              </w:rPr>
+              <w:fldChar w:fldCharType="separate"/>
+            </w:r>
+            <w:r>
+              <w:rPr>
+                <w:noProof/>
+                <w:webHidden/>
+              </w:rPr>
+              <w:t>6</w:t>
+            </w:r>
+            <w:r>
+              <w:rPr>
+                <w:noProof/>
+                <w:webHidden/>
+              </w:rPr>
+              <w:fldChar w:fldCharType="end"/>
+            </w:r>
+          </w:hyperlink>
+        </w:p>
+        <w:p>
+          <w:pPr>
+            <w:pStyle w:val="TOC1"/>
+            <w:tabs>
+              <w:tab w:val="right" w:leader="dot" w:pos="9350"/>
+            </w:tabs>
+            <w:rPr>
+              <w:rFonts w:eastAsiaTheme="minorEastAsia"/>
+              <w:noProof/>
+            </w:rPr>
+          </w:pPr>
+          <w:hyperlink w:anchor="_Toc55925784" w:history="1">
+            <w:r>
+              <w:rPr>
+                <w:rStyle w:val="Hyperlink"/>
+                <w:noProof/>
+              </w:rPr>
+              <w:t>Billing</w:t>
+            </w:r>
+            <w:r>
+              <w:rPr>
+                <w:noProof/>
+                <w:webHidden/>
+              </w:rPr>
+              <w:tab/>
+            </w:r>
+            <w:r>
+              <w:rPr>
+                <w:noProof/>
+                <w:webHidden/>
+              </w:rPr>
+              <w:fldChar w:fldCharType="begin"/>
+            </w:r>
+            <w:r>
+              <w:rPr>
+                <w:noProof/>
+                <w:webHidden/>
+              </w:rPr>
+              <w:instrText xml:space="preserve"> PAGEREF _Toc55925784 \h </w:instrText>
+            </w:r>
+            <w:r>
+              <w:rPr>
+                <w:noProof/>
+                <w:webHidden/>
+              </w:rPr>
+            </w:r>
+            <w:r>
+              <w:rPr>
+                <w:noProof/>
+                <w:webHidden/>
+              </w:rPr>
+              <w:fldChar w:fldCharType="separate"/>
+            </w:r>
+            <w:r>
+              <w:rPr>
+                <w:noProof/>
+                <w:webHidden/>
+              </w:rPr>
+              <w:t>6</w:t>
+            </w:r>
+            <w:r>
+              <w:rPr>
+                <w:noProof/>
+                <w:webHidden/>
+              </w:rPr>
+              <w:fldChar w:fldCharType="end"/>
+            </w:r>
+          </w:hyperlink>
+        </w:p>
+        <w:p>
+          <w:pPr>
+            <w:pStyle w:val="TOC1"/>
+            <w:tabs>
+              <w:tab w:val="right" w:leader="dot" w:pos="9350"/>
+            </w:tabs>
+            <w:rPr>
+              <w:rFonts w:eastAsiaTheme="minorEastAsia"/>
+              <w:noProof/>
+            </w:rPr>
+          </w:pPr>
+          <w:hyperlink w:anchor="_Toc55925785" w:history="1">
+            <w:r>
+              <w:rPr>
+                <w:rStyle w:val="Hyperlink"/>
+                <w:noProof/>
+              </w:rPr>
+              <w:t>Terraform (WIP)</w:t>
+            </w:r>
+            <w:r>
+              <w:rPr>
+                <w:noProof/>
+                <w:webHidden/>
+              </w:rPr>
+              <w:tab/>
+            </w:r>
+            <w:r>
+              <w:rPr>
+                <w:noProof/>
+                <w:webHidden/>
+              </w:rPr>
+              <w:fldChar w:fldCharType="begin"/>
+            </w:r>
+            <w:r>
+              <w:rPr>
+                <w:noProof/>
+                <w:webHidden/>
+              </w:rPr>
+              <w:instrText xml:space="preserve"> PAGEREF _Toc55925785 \h </w:instrText>
+            </w:r>
+            <w:r>
+              <w:rPr>
+                <w:noProof/>
+                <w:webHidden/>
+              </w:rPr>
+            </w:r>
+            <w:r>
+              <w:rPr>
+                <w:noProof/>
+                <w:webHidden/>
+              </w:rPr>
+              <w:fldChar w:fldCharType="separate"/>
+            </w:r>
+            <w:r>
+              <w:rPr>
+                <w:noProof/>
+                <w:webHidden/>
+              </w:rPr>
+              <w:t>6</w:t>
+            </w:r>
+            <w:r>
+              <w:rPr>
+                <w:noProof/>
+                <w:webHidden/>
+              </w:rPr>
+              <w:fldChar w:fldCharType="end"/>
+            </w:r>
+          </w:hyperlink>
+        </w:p>
+        <w:p>
+          <w:pPr>
+            <w:pStyle w:val="TOC1"/>
+            <w:tabs>
+              <w:tab w:val="right" w:leader="dot" w:pos="9350"/>
+            </w:tabs>
+            <w:rPr>
+              <w:rFonts w:eastAsiaTheme="minorEastAsia"/>
+              <w:noProof/>
+            </w:rPr>
+          </w:pPr>
+          <w:hyperlink w:anchor="_Toc55925786" w:history="1">
+            <w:r>
+              <w:rPr>
+                <w:rStyle w:val="Hyperlink"/>
+                <w:noProof/>
+              </w:rPr>
+              <w:t>Ansible</w:t>
+            </w:r>
+            <w:r>
+              <w:rPr>
+                <w:noProof/>
+                <w:webHidden/>
+              </w:rPr>
+              <w:tab/>
+            </w:r>
+            <w:r>
+              <w:rPr>
+                <w:noProof/>
+                <w:webHidden/>
+              </w:rPr>
+              <w:fldChar w:fldCharType="begin"/>
+            </w:r>
+            <w:r>
+              <w:rPr>
+                <w:noProof/>
+                <w:webHidden/>
+              </w:rPr>
+              <w:instrText xml:space="preserve"> PAGEREF _Toc55925786 \h </w:instrText>
+            </w:r>
+            <w:r>
+              <w:rPr>
+                <w:noProof/>
+                <w:webHidden/>
+              </w:rPr>
+            </w:r>
+            <w:r>
+              <w:rPr>
+                <w:noProof/>
+                <w:webHidden/>
+              </w:rPr>
+              <w:fldChar w:fldCharType="separate"/>
+            </w:r>
+            <w:r>
+              <w:rPr>
+                <w:noProof/>
+                <w:webHidden/>
+              </w:rPr>
+              <w:t>6</w:t>
             </w:r>
             <w:r>
               <w:rPr>
@@ -677,9 +1155,9 @@
     </w:p>
     <w:p>
       <w:pPr>
-        <w:pStyle w:val="1"/>
-      </w:pPr>
-      <w:bookmarkStart w:id="0" w:name="_Toc55857907"/>
+        <w:pStyle w:val="Heading1"/>
+      </w:pPr>
+      <w:bookmarkStart w:id="0" w:name="_Toc55925772"/>
       <w:r>
         <w:lastRenderedPageBreak/>
         <w:t>Project definition</w:t>
@@ -703,15 +1181,17 @@
     </w:p>
     <w:p>
       <w:pPr>
-        <w:pStyle w:val="1"/>
-      </w:pPr>
+        <w:pStyle w:val="Heading1"/>
+      </w:pPr>
+      <w:bookmarkStart w:id="1" w:name="_Toc55925773"/>
       <w:r>
         <w:t>Requirements</w:t>
       </w:r>
-    </w:p>
-    <w:p>
-      <w:pPr>
-        <w:pStyle w:val="a7"/>
+      <w:bookmarkEnd w:id="1"/>
+    </w:p>
+    <w:p>
+      <w:pPr>
+        <w:pStyle w:val="ListParagraph"/>
         <w:numPr>
           <w:ilvl w:val="0"/>
           <w:numId w:val="4"/>
@@ -723,7 +1203,7 @@
     </w:p>
     <w:p>
       <w:pPr>
-        <w:pStyle w:val="a7"/>
+        <w:pStyle w:val="ListParagraph"/>
         <w:numPr>
           <w:ilvl w:val="1"/>
           <w:numId w:val="4"/>
@@ -735,7 +1215,7 @@
     </w:p>
     <w:p>
       <w:pPr>
-        <w:pStyle w:val="a7"/>
+        <w:pStyle w:val="ListParagraph"/>
         <w:numPr>
           <w:ilvl w:val="1"/>
           <w:numId w:val="4"/>
@@ -747,7 +1227,7 @@
     </w:p>
     <w:p>
       <w:pPr>
-        <w:pStyle w:val="a7"/>
+        <w:pStyle w:val="ListParagraph"/>
         <w:numPr>
           <w:ilvl w:val="1"/>
           <w:numId w:val="4"/>
@@ -759,7 +1239,7 @@
     </w:p>
     <w:p>
       <w:pPr>
-        <w:pStyle w:val="a7"/>
+        <w:pStyle w:val="ListParagraph"/>
         <w:numPr>
           <w:ilvl w:val="1"/>
           <w:numId w:val="4"/>
@@ -771,7 +1251,7 @@
     </w:p>
     <w:p>
       <w:pPr>
-        <w:pStyle w:val="a7"/>
+        <w:pStyle w:val="ListParagraph"/>
         <w:numPr>
           <w:ilvl w:val="0"/>
           <w:numId w:val="4"/>
@@ -783,7 +1263,7 @@
     </w:p>
     <w:p>
       <w:pPr>
-        <w:pStyle w:val="a7"/>
+        <w:pStyle w:val="ListParagraph"/>
         <w:numPr>
           <w:ilvl w:val="0"/>
           <w:numId w:val="4"/>
@@ -795,7 +1275,7 @@
     </w:p>
     <w:p>
       <w:pPr>
-        <w:pStyle w:val="a7"/>
+        <w:pStyle w:val="ListParagraph"/>
         <w:numPr>
           <w:ilvl w:val="1"/>
           <w:numId w:val="4"/>
@@ -807,7 +1287,7 @@
     </w:p>
     <w:p>
       <w:pPr>
-        <w:pStyle w:val="a7"/>
+        <w:pStyle w:val="ListParagraph"/>
         <w:numPr>
           <w:ilvl w:val="1"/>
           <w:numId w:val="4"/>
@@ -819,7 +1299,7 @@
     </w:p>
     <w:p>
       <w:pPr>
-        <w:pStyle w:val="a7"/>
+        <w:pStyle w:val="ListParagraph"/>
         <w:numPr>
           <w:ilvl w:val="0"/>
           <w:numId w:val="4"/>
@@ -836,28 +1316,28 @@
     </w:p>
     <w:p>
       <w:pPr>
-        <w:pStyle w:val="a7"/>
-      </w:pPr>
-    </w:p>
-    <w:p>
-      <w:pPr>
-        <w:rPr>
-          <w:rStyle w:val="10"/>
-        </w:rPr>
-      </w:pPr>
-      <w:bookmarkStart w:id="1" w:name="_Toc55857908"/>
-      <w:r>
-        <w:rPr>
-          <w:rStyle w:val="10"/>
+        <w:pStyle w:val="ListParagraph"/>
+      </w:pPr>
+    </w:p>
+    <w:p>
+      <w:pPr>
+        <w:rPr>
+          <w:rStyle w:val="Heading1Char"/>
+        </w:rPr>
+      </w:pPr>
+      <w:bookmarkStart w:id="2" w:name="_Toc55925774"/>
+      <w:r>
+        <w:rPr>
+          <w:rStyle w:val="Heading1Char"/>
         </w:rPr>
         <w:t>Infrastructure Diagram</w:t>
       </w:r>
-      <w:bookmarkEnd w:id="1"/>
-    </w:p>
-    <w:p>
-      <w:pPr>
-        <w:rPr>
-          <w:rStyle w:val="10"/>
+      <w:bookmarkEnd w:id="2"/>
+    </w:p>
+    <w:p>
+      <w:pPr>
+        <w:rPr>
+          <w:rStyle w:val="Heading1Char"/>
         </w:rPr>
       </w:pPr>
       <w:r>
@@ -890,7 +1370,7 @@
                     </pic:cNvPicPr>
                   </pic:nvPicPr>
                   <pic:blipFill>
-                    <a:blip r:embed="rId6" cstate="print">
+                    <a:blip r:embed="rId8" cstate="print">
                       <a:extLst>
                         <a:ext uri="{28A0092B-C50C-407E-A947-70E740481C1C}">
                           <a14:useLocalDpi xmlns:a14="http://schemas.microsoft.com/office/drawing/2010/main" val="0"/>
@@ -929,7 +1409,7 @@
       </w:r>
       <w:r>
         <w:rPr>
-          <w:rStyle w:val="10"/>
+          <w:rStyle w:val="Heading1Char"/>
         </w:rPr>
         <w:br w:type="page"/>
       </w:r>
@@ -937,7 +1417,7 @@
     <w:p>
       <w:pPr>
         <w:rPr>
-          <w:rStyle w:val="10"/>
+          <w:rStyle w:val="Heading1Char"/>
         </w:rPr>
       </w:pPr>
     </w:p>
@@ -945,28 +1425,28 @@
       <w:pPr>
         <w:jc w:val="both"/>
         <w:rPr>
-          <w:rStyle w:val="10"/>
-        </w:rPr>
-      </w:pPr>
-      <w:bookmarkStart w:id="2" w:name="_Toc55857909"/>
-      <w:r>
-        <w:rPr>
-          <w:rStyle w:val="10"/>
+          <w:rStyle w:val="Heading1Char"/>
+        </w:rPr>
+      </w:pPr>
+      <w:bookmarkStart w:id="3" w:name="_Toc55925775"/>
+      <w:r>
+        <w:rPr>
+          <w:rStyle w:val="Heading1Char"/>
         </w:rPr>
         <w:t>Infrastructure Components</w:t>
       </w:r>
-      <w:bookmarkEnd w:id="2"/>
-    </w:p>
-    <w:p>
-      <w:pPr>
-        <w:pStyle w:val="2"/>
+      <w:bookmarkEnd w:id="3"/>
+    </w:p>
+    <w:p>
+      <w:pPr>
+        <w:pStyle w:val="Heading2"/>
         <w:jc w:val="both"/>
       </w:pPr>
-      <w:bookmarkStart w:id="3" w:name="_Toc55857910"/>
+      <w:bookmarkStart w:id="4" w:name="_Toc55925776"/>
       <w:r>
         <w:t>VPC</w:t>
       </w:r>
-      <w:bookmarkEnd w:id="3"/>
+      <w:bookmarkEnd w:id="4"/>
     </w:p>
     <w:p>
       <w:pPr>
@@ -982,7 +1462,7 @@
     </w:p>
     <w:tbl>
       <w:tblPr>
-        <w:tblStyle w:val="a8"/>
+        <w:tblStyle w:val="TableGrid"/>
         <w:tblW w:w="10080" w:type="dxa"/>
         <w:tblInd w:w="-365" w:type="dxa"/>
         <w:tblLook w:val="04A0" w:firstRow="1" w:lastRow="0" w:firstColumn="1" w:lastColumn="0" w:noHBand="0" w:noVBand="1"/>
@@ -1195,15 +1675,15 @@
     </w:p>
     <w:p>
       <w:pPr>
-        <w:pStyle w:val="2"/>
+        <w:pStyle w:val="Heading2"/>
         <w:spacing w:after="240"/>
         <w:jc w:val="both"/>
       </w:pPr>
-      <w:bookmarkStart w:id="4" w:name="_Toc55857911"/>
+      <w:bookmarkStart w:id="5" w:name="_Toc55925777"/>
       <w:r>
         <w:t>Subnets</w:t>
       </w:r>
-      <w:bookmarkEnd w:id="4"/>
+      <w:bookmarkEnd w:id="5"/>
     </w:p>
     <w:p>
       <w:pPr>
@@ -1211,13 +1691,12 @@
         <w:jc w:val="both"/>
       </w:pPr>
       <w:r>
-        <w:tab/>
         <w:t>There are 4 types of subnets in our infrastructure:</w:t>
       </w:r>
     </w:p>
     <w:p>
       <w:pPr>
-        <w:pStyle w:val="a7"/>
+        <w:pStyle w:val="ListParagraph"/>
         <w:numPr>
           <w:ilvl w:val="0"/>
           <w:numId w:val="3"/>
@@ -1230,7 +1709,7 @@
     </w:p>
     <w:p>
       <w:pPr>
-        <w:pStyle w:val="a7"/>
+        <w:pStyle w:val="ListParagraph"/>
         <w:numPr>
           <w:ilvl w:val="0"/>
           <w:numId w:val="3"/>
@@ -1243,7 +1722,7 @@
     </w:p>
     <w:p>
       <w:pPr>
-        <w:pStyle w:val="a7"/>
+        <w:pStyle w:val="ListParagraph"/>
         <w:numPr>
           <w:ilvl w:val="0"/>
           <w:numId w:val="3"/>
@@ -1256,7 +1735,7 @@
     </w:p>
     <w:p>
       <w:pPr>
-        <w:pStyle w:val="a7"/>
+        <w:pStyle w:val="ListParagraph"/>
         <w:numPr>
           <w:ilvl w:val="0"/>
           <w:numId w:val="3"/>
@@ -1269,17 +1748,17 @@
     </w:p>
     <w:p>
       <w:pPr>
-        <w:pStyle w:val="3"/>
+        <w:pStyle w:val="Heading3"/>
         <w:jc w:val="both"/>
       </w:pPr>
-      <w:bookmarkStart w:id="5" w:name="_Toc55857912"/>
+      <w:bookmarkStart w:id="6" w:name="_Toc55925778"/>
       <w:r>
         <w:t>NAT subnets</w:t>
       </w:r>
       <w:r>
         <w:t>:</w:t>
       </w:r>
-      <w:bookmarkEnd w:id="5"/>
+      <w:bookmarkEnd w:id="6"/>
     </w:p>
     <w:p>
       <w:pPr>
@@ -1440,14 +1919,14 @@
         <w:spacing w:after="0"/>
         <w:jc w:val="both"/>
       </w:pPr>
-      <w:bookmarkStart w:id="6" w:name="_Toc55857913"/>
-      <w:r>
-        <w:rPr>
-          <w:rStyle w:val="30"/>
+      <w:bookmarkStart w:id="7" w:name="_Toc55925779"/>
+      <w:r>
+        <w:rPr>
+          <w:rStyle w:val="Heading3Char"/>
         </w:rPr>
         <w:t>Web/App subnets</w:t>
       </w:r>
-      <w:bookmarkEnd w:id="6"/>
+      <w:bookmarkEnd w:id="7"/>
       <w:r>
         <w:t>:</w:t>
       </w:r>
@@ -1592,14 +2071,14 @@
     </w:p>
     <w:p>
       <w:pPr>
-        <w:pStyle w:val="3"/>
+        <w:pStyle w:val="Heading3"/>
         <w:jc w:val="both"/>
       </w:pPr>
-      <w:bookmarkStart w:id="7" w:name="_Toc55857914"/>
+      <w:bookmarkStart w:id="8" w:name="_Toc55925780"/>
       <w:r>
         <w:t>Database subnets:</w:t>
       </w:r>
-      <w:bookmarkEnd w:id="7"/>
+      <w:bookmarkEnd w:id="8"/>
     </w:p>
     <w:p>
       <w:pPr>
@@ -1720,6 +2199,12 @@
       <w:pPr>
         <w:jc w:val="both"/>
       </w:pPr>
+      <w:r>
+        <w:t xml:space="preserve">Note: We are NOT using RDS </w:t>
+      </w:r>
+      <w:r>
+        <w:t>on database, because of the big costs of it. For demonstration purposes we use EC2 instances.</w:t>
+      </w:r>
     </w:p>
     <w:p>
       <w:pPr>
@@ -1731,13 +2216,15 @@
     </w:p>
     <w:p>
       <w:pPr>
-        <w:pStyle w:val="2"/>
+        <w:pStyle w:val="Heading2"/>
         <w:jc w:val="both"/>
       </w:pPr>
+      <w:bookmarkStart w:id="9" w:name="_Toc55925781"/>
       <w:r>
         <w:lastRenderedPageBreak/>
         <w:t>Transit Gateway</w:t>
       </w:r>
+      <w:bookmarkEnd w:id="9"/>
     </w:p>
     <w:p>
       <w:pPr>
@@ -1745,33 +2232,103 @@
       </w:pPr>
       <w:r>
         <w:tab/>
-        <w:t xml:space="preserve">Transit Gateway connects 2 VPCs and our </w:t>
-      </w:r>
-      <w:proofErr w:type="spellStart"/>
-      <w:r>
+        <w:t xml:space="preserve">Transit Gateway connects </w:t>
+      </w:r>
+      <w:r>
+        <w:rPr>
+          <w:b/>
+          <w:bCs/>
+        </w:rPr>
+        <w:t>2 VPCs</w:t>
+      </w:r>
+      <w:r>
+        <w:t xml:space="preserve"> and our </w:t>
+      </w:r>
+      <w:r>
+        <w:rPr>
+          <w:b/>
+          <w:bCs/>
+        </w:rPr>
         <w:t>InfraLab</w:t>
       </w:r>
-      <w:proofErr w:type="spellEnd"/>
       <w:r>
         <w:t xml:space="preserve"> (server on-premises) through VPN connection (which is not complete yet). </w:t>
       </w:r>
       <w:r>
-        <w:t>It provides one-way internet connection for Private VPC. Has its own Route T</w:t>
+        <w:t xml:space="preserve">It provides </w:t>
+      </w:r>
+      <w:r>
+        <w:rPr>
+          <w:b/>
+          <w:bCs/>
+        </w:rPr>
+        <w:t>one-way</w:t>
+      </w:r>
+      <w:r>
+        <w:t xml:space="preserve"> internet connection for Private VPC. Has its </w:t>
+      </w:r>
+      <w:r>
+        <w:rPr>
+          <w:b/>
+          <w:bCs/>
+        </w:rPr>
+        <w:t>own</w:t>
+      </w:r>
+      <w:r>
+        <w:t xml:space="preserve"> Route T</w:t>
       </w:r>
       <w:r>
         <w:t>ables (see diagram above).</w:t>
       </w:r>
       <w:r>
-        <w:t xml:space="preserve"> Therefor for our infrastructure TGW is configured differently with no default propagation and unified route table.</w:t>
-      </w:r>
-    </w:p>
-    <w:p>
-      <w:pPr>
-        <w:pStyle w:val="2"/>
-      </w:pPr>
+        <w:t xml:space="preserve"> Therefor</w:t>
+      </w:r>
+      <w:r>
+        <w:t>e,</w:t>
+      </w:r>
+      <w:r>
+        <w:t xml:space="preserve"> for our infrastructure TGW is configured differently with </w:t>
+      </w:r>
+      <w:r>
+        <w:rPr>
+          <w:b/>
+          <w:bCs/>
+        </w:rPr>
+        <w:t>no</w:t>
+      </w:r>
+      <w:r>
+        <w:t xml:space="preserve"> default propagation and</w:t>
+      </w:r>
+      <w:r>
+        <w:t xml:space="preserve"> </w:t>
+      </w:r>
+      <w:r>
+        <w:rPr>
+          <w:b/>
+          <w:bCs/>
+        </w:rPr>
+        <w:t>not</w:t>
+      </w:r>
+      <w:r>
+        <w:rPr>
+          <w:b/>
+          <w:bCs/>
+        </w:rPr>
+        <w:t xml:space="preserve"> unified</w:t>
+      </w:r>
+      <w:r>
+        <w:t xml:space="preserve"> route table.</w:t>
+      </w:r>
+    </w:p>
+    <w:p>
+      <w:pPr>
+        <w:pStyle w:val="Heading2"/>
+      </w:pPr>
+      <w:bookmarkStart w:id="10" w:name="_Toc55925782"/>
       <w:r>
         <w:t>VPC Flow Logs</w:t>
       </w:r>
+      <w:bookmarkEnd w:id="10"/>
     </w:p>
     <w:p>
       <w:pPr>
@@ -1779,39 +2336,106 @@
       </w:pPr>
       <w:r>
         <w:tab/>
-        <w:t>All traffic</w:t>
+      </w:r>
+      <w:r>
+        <w:rPr>
+          <w:b/>
+          <w:bCs/>
+        </w:rPr>
+        <w:t>All</w:t>
+      </w:r>
+      <w:r>
+        <w:t xml:space="preserve"> traffic</w:t>
       </w:r>
       <w:r>
         <w:t xml:space="preserve"> </w:t>
       </w:r>
       <w:r>
-        <w:t>that is going through Main VPC is registered by Flow Logs</w:t>
-      </w:r>
-      <w:r>
-        <w:t xml:space="preserve"> (both, accepted and rejected traffic)</w:t>
-      </w:r>
-      <w:r>
-        <w:t xml:space="preserve">. Logs are stored in S3 bucket called </w:t>
-      </w:r>
-      <w:r>
-        <w:t>flow-log-bucket-</w:t>
-      </w:r>
-      <w:proofErr w:type="spellStart"/>
-      <w:r>
-        <w:t>rdenvi</w:t>
-      </w:r>
-      <w:proofErr w:type="spellEnd"/>
+        <w:t xml:space="preserve">that is going through Main VPC is </w:t>
+      </w:r>
+      <w:r>
+        <w:rPr>
+          <w:b/>
+          <w:bCs/>
+        </w:rPr>
+        <w:t>registered</w:t>
+      </w:r>
+      <w:r>
+        <w:t xml:space="preserve"> by </w:t>
+      </w:r>
+      <w:r>
+        <w:rPr>
+          <w:b/>
+          <w:bCs/>
+        </w:rPr>
+        <w:t>Flow Logs</w:t>
+      </w:r>
+      <w:r>
+        <w:t xml:space="preserve"> (both, </w:t>
+      </w:r>
+      <w:r>
+        <w:rPr>
+          <w:b/>
+          <w:bCs/>
+        </w:rPr>
+        <w:t>accepted</w:t>
+      </w:r>
+      <w:r>
+        <w:t xml:space="preserve"> and </w:t>
+      </w:r>
+      <w:r>
+        <w:rPr>
+          <w:b/>
+          <w:bCs/>
+        </w:rPr>
+        <w:t>rejected</w:t>
+      </w:r>
+      <w:r>
+        <w:t xml:space="preserve"> traffic)</w:t>
+      </w:r>
+      <w:r>
+        <w:t xml:space="preserve">. Logs are stored in </w:t>
+      </w:r>
+      <w:r>
+        <w:rPr>
+          <w:b/>
+          <w:bCs/>
+        </w:rPr>
+        <w:t>S3</w:t>
+      </w:r>
+      <w:r>
+        <w:t xml:space="preserve"> </w:t>
+      </w:r>
+      <w:r>
+        <w:rPr>
+          <w:b/>
+          <w:bCs/>
+        </w:rPr>
+        <w:t>bucket</w:t>
+      </w:r>
+      <w:r>
+        <w:t xml:space="preserve"> called </w:t>
+      </w:r>
+      <w:r>
+        <w:rPr>
+          <w:i/>
+          <w:iCs/>
+        </w:rPr>
+        <w:t>flow-log-bucket-rdenvi</w:t>
+      </w:r>
       <w:r>
         <w:t>. AWS is automatically sorting everyday traffic throughout different folders.</w:t>
       </w:r>
     </w:p>
     <w:p>
       <w:pPr>
-        <w:pStyle w:val="2"/>
-      </w:pPr>
+        <w:pStyle w:val="Heading2"/>
+      </w:pPr>
+      <w:bookmarkStart w:id="11" w:name="_Toc55925783"/>
       <w:r>
         <w:t>Elastic Load Balancer</w:t>
       </w:r>
+      <w:bookmarkEnd w:id="11"/>
     </w:p>
     <w:p>
       <w:pPr>
@@ -1851,7 +2475,20 @@
         <w:t>80</w:t>
       </w:r>
       <w:r>
-        <w:t xml:space="preserve"> so that the users can only connect through ELB without violating the privacy of the infrastructure. </w:t>
+        <w:t xml:space="preserve"> so that the users can only connect through ELB without violating the privacy of the infrastructure.</w:t>
+      </w:r>
+      <w:r>
+        <w:rPr>
+          <w:b/>
+          <w:bCs/>
+        </w:rPr>
+        <w:t xml:space="preserve"> </w:t>
+      </w:r>
+      <w:r>
+        <w:t>DNS address:</w:t>
+      </w:r>
+      <w:r>
+        <w:t xml:space="preserve"> </w:t>
       </w:r>
       <w:r>
         <w:rPr>
@@ -1871,11 +2508,13 @@
     </w:p>
     <w:p>
       <w:pPr>
-        <w:pStyle w:val="1"/>
-      </w:pPr>
+        <w:pStyle w:val="Heading1"/>
+      </w:pPr>
+      <w:bookmarkStart w:id="12" w:name="_Toc55925784"/>
       <w:r>
         <w:t>Billing</w:t>
       </w:r>
+      <w:bookmarkEnd w:id="12"/>
     </w:p>
     <w:p>
       <w:pPr>
@@ -1883,17 +2522,559 @@
       </w:pPr>
       <w:r>
         <w:tab/>
-        <w:t>Whenever budget exceeds 4.00USD an alarm message is sent to root account e-mail (r.asvicas@student.fontys.nl).</w:t>
-      </w:r>
+        <w:t>Whenever budget exceeds 4.00USD an alarm message is sent to</w:t>
+      </w:r>
+      <w:r>
+        <w:t xml:space="preserve"> the</w:t>
+      </w:r>
+      <w:r>
+        <w:t xml:space="preserve"> root account e-mail (</w:t>
+      </w:r>
+      <w:hyperlink r:id="rId9" w:history="1">
+        <w:r>
+          <w:rPr>
+            <w:rStyle w:val="Hyperlink"/>
+          </w:rPr>
+          <w:t>r.asvicas@student.fontys.nl</w:t>
+        </w:r>
+      </w:hyperlink>
+      <w:r>
+        <w:t>).</w:t>
+      </w:r>
+    </w:p>
+    <w:p>
+      <w:pPr>
+        <w:jc w:val="both"/>
+      </w:pPr>
+    </w:p>
+    <w:p>
+      <w:pPr>
+        <w:pStyle w:val="Heading1"/>
+      </w:pPr>
+      <w:bookmarkStart w:id="13" w:name="_Toc55925785"/>
+      <w:r>
+        <w:t>Terraform (WIP)</w:t>
+      </w:r>
+      <w:bookmarkEnd w:id="13"/>
+    </w:p>
+    <w:p>
+      <w:pPr>
+        <w:jc w:val="both"/>
+      </w:pPr>
+      <w:r>
+        <w:tab/>
+        <w:t>Terraform configuration used to deploy basic VPC setup (2 VPC instances) and 3 subnets inside each VPC. Work in Progress. Will be finished for 3</w:t>
+      </w:r>
+      <w:r>
+        <w:rPr>
+          <w:vertAlign w:val="superscript"/>
+        </w:rPr>
+        <w:t>rd</w:t>
+      </w:r>
+      <w:r>
+        <w:t xml:space="preserve"> MVP.</w:t>
+      </w:r>
+    </w:p>
+    <w:p>
+      <w:pPr>
+        <w:jc w:val="both"/>
+      </w:pPr>
+    </w:p>
+    <w:p>
+      <w:pPr>
+        <w:pStyle w:val="Heading1"/>
+      </w:pPr>
+      <w:bookmarkStart w:id="14" w:name="_Toc55925786"/>
+      <w:r>
+        <w:t>Ansible</w:t>
+      </w:r>
+      <w:bookmarkEnd w:id="14"/>
+    </w:p>
+    <w:p>
+      <w:r>
+        <w:tab/>
+        <w:t>There are 3 Ansible scripts (further called playbooks):</w:t>
+      </w:r>
+    </w:p>
+    <w:p>
+      <w:pPr>
+        <w:pStyle w:val="ListParagraph"/>
+        <w:numPr>
+          <w:ilvl w:val="0"/>
+          <w:numId w:val="6"/>
+        </w:numPr>
+      </w:pPr>
+      <w:r>
+        <w:t>SSH key exchange – exchanges SSH keys with servers, therefore next time Ansible may use not AWS generated key, but id_rsa</w:t>
+      </w:r>
+      <w:r>
+        <w:t xml:space="preserve"> (local generated key). Key is made for security implementation.</w:t>
+      </w:r>
+    </w:p>
+    <w:p>
+      <w:pPr>
+        <w:pStyle w:val="ListParagraph"/>
+        <w:numPr>
+          <w:ilvl w:val="0"/>
+          <w:numId w:val="6"/>
+        </w:numPr>
+      </w:pPr>
+      <w:r>
+        <w:t>Apache + Flask deployment – deploys Flask with Apache on server</w:t>
+      </w:r>
+      <w:r>
+        <w:t>. Deletes Apache files, therefore Flask would not conflict with it.</w:t>
+      </w:r>
+    </w:p>
+    <w:p>
+      <w:pPr>
+        <w:pStyle w:val="ListParagraph"/>
+        <w:numPr>
+          <w:ilvl w:val="0"/>
+          <w:numId w:val="6"/>
+        </w:numPr>
+      </w:pPr>
+      <w:r>
+        <w:t>Nginx deployment – Deploys Nginx on server.</w:t>
+      </w:r>
+    </w:p>
+    <w:p/>
+    <w:p>
+      <w:r>
+        <w:br w:type="page"/>
+      </w:r>
+    </w:p>
+    <w:p>
+      <w:pPr>
+        <w:pStyle w:val="Heading1"/>
+      </w:pPr>
+      <w:r>
+        <w:lastRenderedPageBreak/>
+        <w:t>MoSCoW</w:t>
+      </w:r>
+    </w:p>
+    <w:p/>
+    <w:p>
+      <w:pPr>
+        <w:rPr>
+          <w:b/>
+          <w:bCs/>
+        </w:rPr>
+      </w:pPr>
+      <w:r>
+        <w:rPr>
+          <w:b/>
+          <w:bCs/>
+        </w:rPr>
+        <w:t>Must have:</w:t>
+      </w:r>
+    </w:p>
+    <w:p>
+      <w:pPr>
+        <w:pStyle w:val="ListParagraph"/>
+        <w:numPr>
+          <w:ilvl w:val="0"/>
+          <w:numId w:val="7"/>
+        </w:numPr>
+        <w:rPr>
+          <w:b/>
+          <w:bCs/>
+        </w:rPr>
+      </w:pPr>
+      <w:r>
+        <w:t>Public VPC</w:t>
+      </w:r>
+    </w:p>
+    <w:p>
+      <w:pPr>
+        <w:pStyle w:val="ListParagraph"/>
+        <w:numPr>
+          <w:ilvl w:val="0"/>
+          <w:numId w:val="7"/>
+        </w:numPr>
+        <w:rPr>
+          <w:b/>
+          <w:bCs/>
+        </w:rPr>
+      </w:pPr>
+      <w:r>
+        <w:t>Private VPC</w:t>
+      </w:r>
+    </w:p>
+    <w:p>
+      <w:pPr>
+        <w:pStyle w:val="ListParagraph"/>
+        <w:numPr>
+          <w:ilvl w:val="0"/>
+          <w:numId w:val="7"/>
+        </w:numPr>
+        <w:rPr>
+          <w:b/>
+          <w:bCs/>
+        </w:rPr>
+      </w:pPr>
+      <w:r>
+        <w:t>NAT instance</w:t>
+      </w:r>
+    </w:p>
+    <w:p>
+      <w:pPr>
+        <w:pStyle w:val="ListParagraph"/>
+        <w:numPr>
+          <w:ilvl w:val="0"/>
+          <w:numId w:val="7"/>
+        </w:numPr>
+        <w:rPr>
+          <w:b/>
+          <w:bCs/>
+        </w:rPr>
+      </w:pPr>
+      <w:r>
+        <w:t>Internet Gateway</w:t>
+      </w:r>
+    </w:p>
+    <w:p>
+      <w:pPr>
+        <w:pStyle w:val="ListParagraph"/>
+        <w:numPr>
+          <w:ilvl w:val="0"/>
+          <w:numId w:val="7"/>
+        </w:numPr>
+        <w:rPr>
+          <w:b/>
+          <w:bCs/>
+        </w:rPr>
+      </w:pPr>
+      <w:r>
+        <w:t>3 Subnets</w:t>
+      </w:r>
+    </w:p>
+    <w:p>
+      <w:pPr>
+        <w:pStyle w:val="ListParagraph"/>
+        <w:numPr>
+          <w:ilvl w:val="0"/>
+          <w:numId w:val="7"/>
+        </w:numPr>
+        <w:rPr>
+          <w:b/>
+          <w:bCs/>
+        </w:rPr>
+      </w:pPr>
+      <w:r>
+        <w:t>Apache deployment with Flask</w:t>
+      </w:r>
+    </w:p>
+    <w:p>
+      <w:pPr>
+        <w:pStyle w:val="ListParagraph"/>
+        <w:numPr>
+          <w:ilvl w:val="0"/>
+          <w:numId w:val="7"/>
+        </w:numPr>
+        <w:rPr>
+          <w:b/>
+          <w:bCs/>
+        </w:rPr>
+      </w:pPr>
+      <w:r>
+        <w:t>EC2 instances</w:t>
+      </w:r>
+    </w:p>
+    <w:p>
+      <w:pPr>
+        <w:rPr>
+          <w:b/>
+          <w:bCs/>
+        </w:rPr>
+      </w:pPr>
+      <w:r>
+        <w:rPr>
+          <w:b/>
+          <w:bCs/>
+        </w:rPr>
+        <w:t>Should have:</w:t>
+      </w:r>
+    </w:p>
+    <w:p>
+      <w:pPr>
+        <w:pStyle w:val="ListParagraph"/>
+        <w:numPr>
+          <w:ilvl w:val="0"/>
+          <w:numId w:val="8"/>
+        </w:numPr>
+        <w:rPr>
+          <w:b/>
+          <w:bCs/>
+        </w:rPr>
+      </w:pPr>
+      <w:r>
+        <w:t>VPC Flow logs</w:t>
+      </w:r>
+    </w:p>
+    <w:p>
+      <w:pPr>
+        <w:pStyle w:val="ListParagraph"/>
+        <w:numPr>
+          <w:ilvl w:val="0"/>
+          <w:numId w:val="8"/>
+        </w:numPr>
+        <w:rPr>
+          <w:b/>
+          <w:bCs/>
+        </w:rPr>
+      </w:pPr>
+      <w:r>
+        <w:t>Systems manager</w:t>
+      </w:r>
+    </w:p>
+    <w:p>
+      <w:pPr>
+        <w:pStyle w:val="ListParagraph"/>
+        <w:numPr>
+          <w:ilvl w:val="0"/>
+          <w:numId w:val="8"/>
+        </w:numPr>
+        <w:rPr>
+          <w:b/>
+          <w:bCs/>
+        </w:rPr>
+      </w:pPr>
+      <w:r>
+        <w:t>Elastic Load Balancer</w:t>
+      </w:r>
+    </w:p>
+    <w:p>
+      <w:pPr>
+        <w:pStyle w:val="ListParagraph"/>
+        <w:numPr>
+          <w:ilvl w:val="0"/>
+          <w:numId w:val="8"/>
+        </w:numPr>
+        <w:rPr>
+          <w:b/>
+          <w:bCs/>
+        </w:rPr>
+      </w:pPr>
+      <w:r>
+        <w:t>Transit Gateway</w:t>
+      </w:r>
+    </w:p>
+    <w:p>
+      <w:pPr>
+        <w:rPr>
+          <w:b/>
+          <w:bCs/>
+        </w:rPr>
+      </w:pPr>
+      <w:r>
+        <w:rPr>
+          <w:b/>
+          <w:bCs/>
+        </w:rPr>
+        <w:t>Could have:</w:t>
+      </w:r>
+    </w:p>
+    <w:p>
+      <w:pPr>
+        <w:pStyle w:val="ListParagraph"/>
+        <w:numPr>
+          <w:ilvl w:val="0"/>
+          <w:numId w:val="9"/>
+        </w:numPr>
+        <w:rPr>
+          <w:b/>
+          <w:bCs/>
+        </w:rPr>
+      </w:pPr>
+      <w:r>
+        <w:t>Nginx deployment</w:t>
+      </w:r>
+    </w:p>
+    <w:p>
+      <w:pPr>
+        <w:pStyle w:val="ListParagraph"/>
+        <w:numPr>
+          <w:ilvl w:val="0"/>
+          <w:numId w:val="9"/>
+        </w:numPr>
+        <w:rPr>
+          <w:b/>
+          <w:bCs/>
+        </w:rPr>
+      </w:pPr>
+      <w:r>
+        <w:t>SSH key exchange deployment</w:t>
+      </w:r>
+    </w:p>
+    <w:p>
+      <w:pPr>
+        <w:rPr>
+          <w:b/>
+          <w:bCs/>
+        </w:rPr>
+      </w:pPr>
+      <w:r>
+        <w:rPr>
+          <w:b/>
+          <w:bCs/>
+        </w:rPr>
+        <w:t>Won’t have (this time):</w:t>
+      </w:r>
+    </w:p>
+    <w:p>
+      <w:pPr>
+        <w:pStyle w:val="ListParagraph"/>
+        <w:numPr>
+          <w:ilvl w:val="0"/>
+          <w:numId w:val="10"/>
+        </w:numPr>
+        <w:rPr>
+          <w:b/>
+          <w:bCs/>
+        </w:rPr>
+      </w:pPr>
+      <w:r>
+        <w:t>Site to Site VPN connection</w:t>
+      </w:r>
+    </w:p>
+    <w:p>
+      <w:pPr>
+        <w:pStyle w:val="ListParagraph"/>
+        <w:numPr>
+          <w:ilvl w:val="0"/>
+          <w:numId w:val="10"/>
+        </w:numPr>
+        <w:rPr>
+          <w:b/>
+          <w:bCs/>
+        </w:rPr>
+      </w:pPr>
+      <w:r>
+        <w:t>Terraform configuration</w:t>
+      </w:r>
+    </w:p>
+    <w:p>
+      <w:pPr>
+        <w:pStyle w:val="ListParagraph"/>
+        <w:numPr>
+          <w:ilvl w:val="0"/>
+          <w:numId w:val="10"/>
+        </w:numPr>
+        <w:rPr>
+          <w:b/>
+          <w:bCs/>
+        </w:rPr>
+      </w:pPr>
+      <w:r>
+        <w:t>Auto scaling groups</w:t>
+      </w:r>
+    </w:p>
+    <w:p>
+      <w:pPr>
+        <w:pStyle w:val="ListParagraph"/>
+        <w:rPr>
+          <w:b/>
+          <w:bCs/>
+        </w:rPr>
+      </w:pPr>
     </w:p>
     <w:sectPr>
+      <w:footerReference w:type="default" r:id="rId10"/>
       <w:pgSz w:w="12240" w:h="15840"/>
-      <w:pgMar w:top="1440" w:right="1440" w:bottom="1440" w:left="1440" w:header="720" w:footer="720" w:gutter="0"/>
+      <w:pgMar w:top="1440" w:right="1440" w:bottom="990" w:left="1440" w:header="720" w:footer="360" w:gutter="0"/>
       <w:cols w:space="720"/>
       <w:docGrid w:linePitch="360"/>
     </w:sectPr>
   </w:body>
 </w:document>
+</file>
+
+<file path=word/endnotes.xml><?xml version="1.0" encoding="utf-8"?>
+<w:endnotes xmlns:wpc="http://schemas.microsoft.com/office/word/2010/wordprocessingCanvas" xmlns:cx="http://schemas.microsoft.com/office/drawing/2014/chartex" xmlns:cx1="http://schemas.microsoft.com/office/drawing/2015/9/8/chartex" xmlns:cx2="http://schemas.microsoft.com/office/drawing/2015/10/21/chartex" xmlns:cx3="http://schemas.microsoft.com/office/drawing/2016/5/9/chartex" xmlns:cx4="http://schemas.microsoft.com/office/drawing/2016/5/10/chartex" xmlns:cx5="http://schemas.microsoft.com/office/drawing/2016/5/11/chartex" xmlns:cx6="http://schemas.microsoft.com/office/drawing/2016/5/12/chartex" xmlns:cx7="http://schemas.microsoft.com/office/drawing/2016/5/13/chartex" xmlns:cx8="http://schemas.microsoft.com/office/drawing/2016/5/14/chartex" xmlns:mc="http://schemas.openxmlformats.org/markup-compatibility/2006" xmlns:aink="http://schemas.microsoft.com/office/drawing/2016/ink" xmlns:am3d="http://schemas.microsoft.com/office/drawing/2017/model3d" xmlns:o="urn:schemas-microsoft-com:office:office" xmlns:r="http://schemas.openxmlformats.org/officeDocument/2006/relationships" xmlns:m="http://schemas.openxmlformats.org/officeDocument/2006/math" xmlns:v="urn:schemas-microsoft-com:vml" xmlns:wp14="http://schemas.microsoft.com/office/word/2010/wordprocessingDrawing" xmlns:wp="http://schemas.openxmlformats.org/drawingml/2006/wordprocessingDrawing" xmlns:w10="urn:schemas-microsoft-com:office:word" xmlns:w="http://schemas.openxmlformats.org/wordprocessingml/2006/main" xmlns:w14="http://schemas.microsoft.com/office/word/2010/wordml" xmlns:w15="http://schemas.microsoft.com/office/word/2012/wordml" xmlns:w16cex="http://schemas.microsoft.com/office/word/2018/wordml/cex" xmlns:w16cid="http://schemas.microsoft.com/office/word/2016/wordml/cid" xmlns:w16="http://schemas.microsoft.com/office/word/2018/wordml" xmlns:w16se="http://schemas.microsoft.com/office/word/2015/wordml/symex" xmlns:wpg="http://schemas.microsoft.com/office/word/2010/wordprocessingGroup" xmlns:wpi="http://schemas.microsoft.com/office/word/2010/wordprocessingInk" xmlns:wne="http://schemas.microsoft.com/office/word/2006/wordml" xmlns:wps="http://schemas.microsoft.com/office/word/2010/wordprocessingShape" mc:Ignorable="w14 w15 w16se w16cid w16 w16cex wp14">
+  <w:endnote w:type="separator" w:id="-1">
+    <w:p>
+      <w:pPr>
+        <w:spacing w:after="0" w:line="240" w:lineRule="auto"/>
+      </w:pPr>
+      <w:r>
+        <w:separator/>
+      </w:r>
+    </w:p>
+  </w:endnote>
+  <w:endnote w:type="continuationSeparator" w:id="0">
+    <w:p>
+      <w:pPr>
+        <w:spacing w:after="0" w:line="240" w:lineRule="auto"/>
+      </w:pPr>
+      <w:r>
+        <w:continuationSeparator/>
+      </w:r>
+    </w:p>
+  </w:endnote>
+</w:endnotes>
+</file>
+
+<file path=word/footer1.xml><?xml version="1.0" encoding="utf-8"?>
+<w:ftr xmlns:wpc="http://schemas.microsoft.com/office/word/2010/wordprocessingCanvas" xmlns:cx="http://schemas.microsoft.com/office/drawing/2014/chartex" xmlns:cx1="http://schemas.microsoft.com/office/drawing/2015/9/8/chartex" xmlns:cx2="http://schemas.microsoft.com/office/drawing/2015/10/21/chartex" xmlns:cx3="http://schemas.microsoft.com/office/drawing/2016/5/9/chartex" xmlns:cx4="http://schemas.microsoft.com/office/drawing/2016/5/10/chartex" xmlns:cx5="http://schemas.microsoft.com/office/drawing/2016/5/11/chartex" xmlns:cx6="http://schemas.microsoft.com/office/drawing/2016/5/12/chartex" xmlns:cx7="http://schemas.microsoft.com/office/drawing/2016/5/13/chartex" xmlns:cx8="http://schemas.microsoft.com/office/drawing/2016/5/14/chartex" xmlns:mc="http://schemas.openxmlformats.org/markup-compatibility/2006" xmlns:aink="http://schemas.microsoft.com/office/drawing/2016/ink" xmlns:am3d="http://schemas.microsoft.com/office/drawing/2017/model3d" xmlns:o="urn:schemas-microsoft-com:office:office" xmlns:r="http://schemas.openxmlformats.org/officeDocument/2006/relationships" xmlns:m="http://schemas.openxmlformats.org/officeDocument/2006/math" xmlns:v="urn:schemas-microsoft-com:vml" xmlns:wp14="http://schemas.microsoft.com/office/word/2010/wordprocessingDrawing" xmlns:wp="http://schemas.openxmlformats.org/drawingml/2006/wordprocessingDrawing" xmlns:w10="urn:schemas-microsoft-com:office:word" xmlns:w="http://schemas.openxmlformats.org/wordprocessingml/2006/main" xmlns:w14="http://schemas.microsoft.com/office/word/2010/wordml" xmlns:w15="http://schemas.microsoft.com/office/word/2012/wordml" xmlns:w16cex="http://schemas.microsoft.com/office/word/2018/wordml/cex" xmlns:w16cid="http://schemas.microsoft.com/office/word/2016/wordml/cid" xmlns:w16="http://schemas.microsoft.com/office/word/2018/wordml" xmlns:w16se="http://schemas.microsoft.com/office/word/2015/wordml/symex" xmlns:wpg="http://schemas.microsoft.com/office/word/2010/wordprocessingGroup" xmlns:wpi="http://schemas.microsoft.com/office/word/2010/wordprocessingInk" xmlns:wne="http://schemas.microsoft.com/office/word/2006/wordml" xmlns:wps="http://schemas.microsoft.com/office/word/2010/wordprocessingShape" mc:Ignorable="w14 w15 w16se w16cid w16 w16cex wp14">
+  <w:p>
+    <w:pPr>
+      <w:pStyle w:val="Footer"/>
+    </w:pPr>
+    <w:r>
+      <w:t>Design Document</w:t>
+    </w:r>
+  </w:p>
+  <w:p>
+    <w:pPr>
+      <w:pStyle w:val="Footer"/>
+    </w:pPr>
+    <w:r>
+      <w:t>Final version for 2</w:t>
+    </w:r>
+    <w:r>
+      <w:rPr>
+        <w:vertAlign w:val="superscript"/>
+      </w:rPr>
+      <w:t>nd</w:t>
+    </w:r>
+    <w:r>
+      <w:t xml:space="preserve"> MVP</w:t>
+    </w:r>
+    <w:r>
+      <w:tab/>
+    </w:r>
+    <w:r>
+      <w:tab/>
+      <w:t>RDEnvi</w:t>
+    </w:r>
+  </w:p>
+</w:ftr>
+</file>
+
+<file path=word/footnotes.xml><?xml version="1.0" encoding="utf-8"?>
+<w:footnotes xmlns:wpc="http://schemas.microsoft.com/office/word/2010/wordprocessingCanvas" xmlns:cx="http://schemas.microsoft.com/office/drawing/2014/chartex" xmlns:cx1="http://schemas.microsoft.com/office/drawing/2015/9/8/chartex" xmlns:cx2="http://schemas.microsoft.com/office/drawing/2015/10/21/chartex" xmlns:cx3="http://schemas.microsoft.com/office/drawing/2016/5/9/chartex" xmlns:cx4="http://schemas.microsoft.com/office/drawing/2016/5/10/chartex" xmlns:cx5="http://schemas.microsoft.com/office/drawing/2016/5/11/chartex" xmlns:cx6="http://schemas.microsoft.com/office/drawing/2016/5/12/chartex" xmlns:cx7="http://schemas.microsoft.com/office/drawing/2016/5/13/chartex" xmlns:cx8="http://schemas.microsoft.com/office/drawing/2016/5/14/chartex" xmlns:mc="http://schemas.openxmlformats.org/markup-compatibility/2006" xmlns:aink="http://schemas.microsoft.com/office/drawing/2016/ink" xmlns:am3d="http://schemas.microsoft.com/office/drawing/2017/model3d" xmlns:o="urn:schemas-microsoft-com:office:office" xmlns:r="http://schemas.openxmlformats.org/officeDocument/2006/relationships" xmlns:m="http://schemas.openxmlformats.org/officeDocument/2006/math" xmlns:v="urn:schemas-microsoft-com:vml" xmlns:wp14="http://schemas.microsoft.com/office/word/2010/wordprocessingDrawing" xmlns:wp="http://schemas.openxmlformats.org/drawingml/2006/wordprocessingDrawing" xmlns:w10="urn:schemas-microsoft-com:office:word" xmlns:w="http://schemas.openxmlformats.org/wordprocessingml/2006/main" xmlns:w14="http://schemas.microsoft.com/office/word/2010/wordml" xmlns:w15="http://schemas.microsoft.com/office/word/2012/wordml" xmlns:w16cex="http://schemas.microsoft.com/office/word/2018/wordml/cex" xmlns:w16cid="http://schemas.microsoft.com/office/word/2016/wordml/cid" xmlns:w16="http://schemas.microsoft.com/office/word/2018/wordml" xmlns:w16se="http://schemas.microsoft.com/office/word/2015/wordml/symex" xmlns:wpg="http://schemas.microsoft.com/office/word/2010/wordprocessingGroup" xmlns:wpi="http://schemas.microsoft.com/office/word/2010/wordprocessingInk" xmlns:wne="http://schemas.microsoft.com/office/word/2006/wordml" xmlns:wps="http://schemas.microsoft.com/office/word/2010/wordprocessingShape" mc:Ignorable="w14 w15 w16se w16cid w16 w16cex wp14">
+  <w:footnote w:type="separator" w:id="-1">
+    <w:p>
+      <w:pPr>
+        <w:spacing w:after="0" w:line="240" w:lineRule="auto"/>
+      </w:pPr>
+      <w:r>
+        <w:separator/>
+      </w:r>
+    </w:p>
+  </w:footnote>
+  <w:footnote w:type="continuationSeparator" w:id="0">
+    <w:p>
+      <w:pPr>
+        <w:spacing w:after="0" w:line="240" w:lineRule="auto"/>
+      </w:pPr>
+      <w:r>
+        <w:continuationSeparator/>
+      </w:r>
+    </w:p>
+  </w:footnote>
+</w:footnotes>
 </file>
 
 <file path=word/numbering.xml><?xml version="1.0" encoding="utf-8"?>
@@ -2125,6 +3306,119 @@
     </w:lvl>
   </w:abstractNum>
   <w:abstractNum w:abstractNumId="2" w15:restartNumberingAfterBreak="0">
+    <w:nsid w:val="15C964B3"/>
+    <w:multiLevelType w:val="hybridMultilevel"/>
+    <w:tmpl w:val="E2A4462C"/>
+    <w:lvl w:ilvl="0" w:tplc="04090001">
+      <w:start w:val="1"/>
+      <w:numFmt w:val="bullet"/>
+      <w:lvlText w:val=""/>
+      <w:lvlJc w:val="left"/>
+      <w:pPr>
+        <w:ind w:left="720" w:hanging="360"/>
+      </w:pPr>
+      <w:rPr>
+        <w:rFonts w:ascii="Symbol" w:hAnsi="Symbol" w:hint="default"/>
+      </w:rPr>
+    </w:lvl>
+    <w:lvl w:ilvl="1" w:tplc="04090003" w:tentative="1">
+      <w:start w:val="1"/>
+      <w:numFmt w:val="bullet"/>
+      <w:lvlText w:val="o"/>
+      <w:lvlJc w:val="left"/>
+      <w:pPr>
+        <w:ind w:left="1440" w:hanging="360"/>
+      </w:pPr>
+      <w:rPr>
+        <w:rFonts w:ascii="Courier New" w:hAnsi="Courier New" w:cs="Courier New" w:hint="default"/>
+      </w:rPr>
+    </w:lvl>
+    <w:lvl w:ilvl="2" w:tplc="04090005" w:tentative="1">
+      <w:start w:val="1"/>
+      <w:numFmt w:val="bullet"/>
+      <w:lvlText w:val=""/>
+      <w:lvlJc w:val="left"/>
+      <w:pPr>
+        <w:ind w:left="2160" w:hanging="360"/>
+      </w:pPr>
+      <w:rPr>
+        <w:rFonts w:ascii="Wingdings" w:hAnsi="Wingdings" w:hint="default"/>
+      </w:rPr>
+    </w:lvl>
+    <w:lvl w:ilvl="3" w:tplc="04090001" w:tentative="1">
+      <w:start w:val="1"/>
+      <w:numFmt w:val="bullet"/>
+      <w:lvlText w:val=""/>
+      <w:lvlJc w:val="left"/>
+      <w:pPr>
+        <w:ind w:left="2880" w:hanging="360"/>
+      </w:pPr>
+      <w:rPr>
+        <w:rFonts w:ascii="Symbol" w:hAnsi="Symbol" w:hint="default"/>
+      </w:rPr>
+    </w:lvl>
+    <w:lvl w:ilvl="4" w:tplc="04090003" w:tentative="1">
+      <w:start w:val="1"/>
+      <w:numFmt w:val="bullet"/>
+      <w:lvlText w:val="o"/>
+      <w:lvlJc w:val="left"/>
+      <w:pPr>
+        <w:ind w:left="3600" w:hanging="360"/>
+      </w:pPr>
+      <w:rPr>
+        <w:rFonts w:ascii="Courier New" w:hAnsi="Courier New" w:cs="Courier New" w:hint="default"/>
+      </w:rPr>
+    </w:lvl>
+    <w:lvl w:ilvl="5" w:tplc="04090005" w:tentative="1">
+      <w:start w:val="1"/>
+      <w:numFmt w:val="bullet"/>
+      <w:lvlText w:val=""/>
+      <w:lvlJc w:val="left"/>
+      <w:pPr>
+        <w:ind w:left="4320" w:hanging="360"/>
+      </w:pPr>
+      <w:rPr>
+        <w:rFonts w:ascii="Wingdings" w:hAnsi="Wingdings" w:hint="default"/>
+      </w:rPr>
+    </w:lvl>
+    <w:lvl w:ilvl="6" w:tplc="04090001" w:tentative="1">
+      <w:start w:val="1"/>
+      <w:numFmt w:val="bullet"/>
+      <w:lvlText w:val=""/>
+      <w:lvlJc w:val="left"/>
+      <w:pPr>
+        <w:ind w:left="5040" w:hanging="360"/>
+      </w:pPr>
+      <w:rPr>
+        <w:rFonts w:ascii="Symbol" w:hAnsi="Symbol" w:hint="default"/>
+      </w:rPr>
+    </w:lvl>
+    <w:lvl w:ilvl="7" w:tplc="04090003" w:tentative="1">
+      <w:start w:val="1"/>
+      <w:numFmt w:val="bullet"/>
+      <w:lvlText w:val="o"/>
+      <w:lvlJc w:val="left"/>
+      <w:pPr>
+        <w:ind w:left="5760" w:hanging="360"/>
+      </w:pPr>
+      <w:rPr>
+        <w:rFonts w:ascii="Courier New" w:hAnsi="Courier New" w:cs="Courier New" w:hint="default"/>
+      </w:rPr>
+    </w:lvl>
+    <w:lvl w:ilvl="8" w:tplc="04090005" w:tentative="1">
+      <w:start w:val="1"/>
+      <w:numFmt w:val="bullet"/>
+      <w:lvlText w:val=""/>
+      <w:lvlJc w:val="left"/>
+      <w:pPr>
+        <w:ind w:left="6480" w:hanging="360"/>
+      </w:pPr>
+      <w:rPr>
+        <w:rFonts w:ascii="Wingdings" w:hAnsi="Wingdings" w:hint="default"/>
+      </w:rPr>
+    </w:lvl>
+  </w:abstractNum>
+  <w:abstractNum w:abstractNumId="3" w15:restartNumberingAfterBreak="0">
     <w:nsid w:val="16574F27"/>
     <w:multiLevelType w:val="hybridMultilevel"/>
     <w:tmpl w:val="A7E0D1D8"/>
@@ -2237,7 +3531,120 @@
       </w:rPr>
     </w:lvl>
   </w:abstractNum>
-  <w:abstractNum w:abstractNumId="3" w15:restartNumberingAfterBreak="0">
+  <w:abstractNum w:abstractNumId="4" w15:restartNumberingAfterBreak="0">
+    <w:nsid w:val="33130BF9"/>
+    <w:multiLevelType w:val="hybridMultilevel"/>
+    <w:tmpl w:val="26143D1C"/>
+    <w:lvl w:ilvl="0" w:tplc="04090001">
+      <w:start w:val="1"/>
+      <w:numFmt w:val="bullet"/>
+      <w:lvlText w:val=""/>
+      <w:lvlJc w:val="left"/>
+      <w:pPr>
+        <w:ind w:left="720" w:hanging="360"/>
+      </w:pPr>
+      <w:rPr>
+        <w:rFonts w:ascii="Symbol" w:hAnsi="Symbol" w:hint="default"/>
+      </w:rPr>
+    </w:lvl>
+    <w:lvl w:ilvl="1" w:tplc="04090003" w:tentative="1">
+      <w:start w:val="1"/>
+      <w:numFmt w:val="bullet"/>
+      <w:lvlText w:val="o"/>
+      <w:lvlJc w:val="left"/>
+      <w:pPr>
+        <w:ind w:left="1440" w:hanging="360"/>
+      </w:pPr>
+      <w:rPr>
+        <w:rFonts w:ascii="Courier New" w:hAnsi="Courier New" w:cs="Courier New" w:hint="default"/>
+      </w:rPr>
+    </w:lvl>
+    <w:lvl w:ilvl="2" w:tplc="04090005" w:tentative="1">
+      <w:start w:val="1"/>
+      <w:numFmt w:val="bullet"/>
+      <w:lvlText w:val=""/>
+      <w:lvlJc w:val="left"/>
+      <w:pPr>
+        <w:ind w:left="2160" w:hanging="360"/>
+      </w:pPr>
+      <w:rPr>
+        <w:rFonts w:ascii="Wingdings" w:hAnsi="Wingdings" w:hint="default"/>
+      </w:rPr>
+    </w:lvl>
+    <w:lvl w:ilvl="3" w:tplc="04090001" w:tentative="1">
+      <w:start w:val="1"/>
+      <w:numFmt w:val="bullet"/>
+      <w:lvlText w:val=""/>
+      <w:lvlJc w:val="left"/>
+      <w:pPr>
+        <w:ind w:left="2880" w:hanging="360"/>
+      </w:pPr>
+      <w:rPr>
+        <w:rFonts w:ascii="Symbol" w:hAnsi="Symbol" w:hint="default"/>
+      </w:rPr>
+    </w:lvl>
+    <w:lvl w:ilvl="4" w:tplc="04090003" w:tentative="1">
+      <w:start w:val="1"/>
+      <w:numFmt w:val="bullet"/>
+      <w:lvlText w:val="o"/>
+      <w:lvlJc w:val="left"/>
+      <w:pPr>
+        <w:ind w:left="3600" w:hanging="360"/>
+      </w:pPr>
+      <w:rPr>
+        <w:rFonts w:ascii="Courier New" w:hAnsi="Courier New" w:cs="Courier New" w:hint="default"/>
+      </w:rPr>
+    </w:lvl>
+    <w:lvl w:ilvl="5" w:tplc="04090005" w:tentative="1">
+      <w:start w:val="1"/>
+      <w:numFmt w:val="bullet"/>
+      <w:lvlText w:val=""/>
+      <w:lvlJc w:val="left"/>
+      <w:pPr>
+        <w:ind w:left="4320" w:hanging="360"/>
+      </w:pPr>
+      <w:rPr>
+        <w:rFonts w:ascii="Wingdings" w:hAnsi="Wingdings" w:hint="default"/>
+      </w:rPr>
+    </w:lvl>
+    <w:lvl w:ilvl="6" w:tplc="04090001" w:tentative="1">
+      <w:start w:val="1"/>
+      <w:numFmt w:val="bullet"/>
+      <w:lvlText w:val=""/>
+      <w:lvlJc w:val="left"/>
+      <w:pPr>
+        <w:ind w:left="5040" w:hanging="360"/>
+      </w:pPr>
+      <w:rPr>
+        <w:rFonts w:ascii="Symbol" w:hAnsi="Symbol" w:hint="default"/>
+      </w:rPr>
+    </w:lvl>
+    <w:lvl w:ilvl="7" w:tplc="04090003" w:tentative="1">
+      <w:start w:val="1"/>
+      <w:numFmt w:val="bullet"/>
+      <w:lvlText w:val="o"/>
+      <w:lvlJc w:val="left"/>
+      <w:pPr>
+        <w:ind w:left="5760" w:hanging="360"/>
+      </w:pPr>
+      <w:rPr>
+        <w:rFonts w:ascii="Courier New" w:hAnsi="Courier New" w:cs="Courier New" w:hint="default"/>
+      </w:rPr>
+    </w:lvl>
+    <w:lvl w:ilvl="8" w:tplc="04090005" w:tentative="1">
+      <w:start w:val="1"/>
+      <w:numFmt w:val="bullet"/>
+      <w:lvlText w:val=""/>
+      <w:lvlJc w:val="left"/>
+      <w:pPr>
+        <w:ind w:left="6480" w:hanging="360"/>
+      </w:pPr>
+      <w:rPr>
+        <w:rFonts w:ascii="Wingdings" w:hAnsi="Wingdings" w:hint="default"/>
+      </w:rPr>
+    </w:lvl>
+  </w:abstractNum>
+  <w:abstractNum w:abstractNumId="5" w15:restartNumberingAfterBreak="0">
     <w:nsid w:val="339639E2"/>
     <w:multiLevelType w:val="hybridMultilevel"/>
     <w:tmpl w:val="BC50B8DE"/>
@@ -2350,7 +3757,346 @@
       </w:rPr>
     </w:lvl>
   </w:abstractNum>
-  <w:abstractNum w:abstractNumId="4" w15:restartNumberingAfterBreak="0">
+  <w:abstractNum w:abstractNumId="6" w15:restartNumberingAfterBreak="0">
+    <w:nsid w:val="386B1E88"/>
+    <w:multiLevelType w:val="hybridMultilevel"/>
+    <w:tmpl w:val="E1CCE69A"/>
+    <w:lvl w:ilvl="0" w:tplc="04090001">
+      <w:start w:val="1"/>
+      <w:numFmt w:val="bullet"/>
+      <w:lvlText w:val=""/>
+      <w:lvlJc w:val="left"/>
+      <w:pPr>
+        <w:ind w:left="720" w:hanging="360"/>
+      </w:pPr>
+      <w:rPr>
+        <w:rFonts w:ascii="Symbol" w:hAnsi="Symbol" w:hint="default"/>
+      </w:rPr>
+    </w:lvl>
+    <w:lvl w:ilvl="1" w:tplc="04090003" w:tentative="1">
+      <w:start w:val="1"/>
+      <w:numFmt w:val="bullet"/>
+      <w:lvlText w:val="o"/>
+      <w:lvlJc w:val="left"/>
+      <w:pPr>
+        <w:ind w:left="1440" w:hanging="360"/>
+      </w:pPr>
+      <w:rPr>
+        <w:rFonts w:ascii="Courier New" w:hAnsi="Courier New" w:cs="Courier New" w:hint="default"/>
+      </w:rPr>
+    </w:lvl>
+    <w:lvl w:ilvl="2" w:tplc="04090005" w:tentative="1">
+      <w:start w:val="1"/>
+      <w:numFmt w:val="bullet"/>
+      <w:lvlText w:val=""/>
+      <w:lvlJc w:val="left"/>
+      <w:pPr>
+        <w:ind w:left="2160" w:hanging="360"/>
+      </w:pPr>
+      <w:rPr>
+        <w:rFonts w:ascii="Wingdings" w:hAnsi="Wingdings" w:hint="default"/>
+      </w:rPr>
+    </w:lvl>
+    <w:lvl w:ilvl="3" w:tplc="04090001" w:tentative="1">
+      <w:start w:val="1"/>
+      <w:numFmt w:val="bullet"/>
+      <w:lvlText w:val=""/>
+      <w:lvlJc w:val="left"/>
+      <w:pPr>
+        <w:ind w:left="2880" w:hanging="360"/>
+      </w:pPr>
+      <w:rPr>
+        <w:rFonts w:ascii="Symbol" w:hAnsi="Symbol" w:hint="default"/>
+      </w:rPr>
+    </w:lvl>
+    <w:lvl w:ilvl="4" w:tplc="04090003" w:tentative="1">
+      <w:start w:val="1"/>
+      <w:numFmt w:val="bullet"/>
+      <w:lvlText w:val="o"/>
+      <w:lvlJc w:val="left"/>
+      <w:pPr>
+        <w:ind w:left="3600" w:hanging="360"/>
+      </w:pPr>
+      <w:rPr>
+        <w:rFonts w:ascii="Courier New" w:hAnsi="Courier New" w:cs="Courier New" w:hint="default"/>
+      </w:rPr>
+    </w:lvl>
+    <w:lvl w:ilvl="5" w:tplc="04090005" w:tentative="1">
+      <w:start w:val="1"/>
+      <w:numFmt w:val="bullet"/>
+      <w:lvlText w:val=""/>
+      <w:lvlJc w:val="left"/>
+      <w:pPr>
+        <w:ind w:left="4320" w:hanging="360"/>
+      </w:pPr>
+      <w:rPr>
+        <w:rFonts w:ascii="Wingdings" w:hAnsi="Wingdings" w:hint="default"/>
+      </w:rPr>
+    </w:lvl>
+    <w:lvl w:ilvl="6" w:tplc="04090001" w:tentative="1">
+      <w:start w:val="1"/>
+      <w:numFmt w:val="bullet"/>
+      <w:lvlText w:val=""/>
+      <w:lvlJc w:val="left"/>
+      <w:pPr>
+        <w:ind w:left="5040" w:hanging="360"/>
+      </w:pPr>
+      <w:rPr>
+        <w:rFonts w:ascii="Symbol" w:hAnsi="Symbol" w:hint="default"/>
+      </w:rPr>
+    </w:lvl>
+    <w:lvl w:ilvl="7" w:tplc="04090003" w:tentative="1">
+      <w:start w:val="1"/>
+      <w:numFmt w:val="bullet"/>
+      <w:lvlText w:val="o"/>
+      <w:lvlJc w:val="left"/>
+      <w:pPr>
+        <w:ind w:left="5760" w:hanging="360"/>
+      </w:pPr>
+      <w:rPr>
+        <w:rFonts w:ascii="Courier New" w:hAnsi="Courier New" w:cs="Courier New" w:hint="default"/>
+      </w:rPr>
+    </w:lvl>
+    <w:lvl w:ilvl="8" w:tplc="04090005" w:tentative="1">
+      <w:start w:val="1"/>
+      <w:numFmt w:val="bullet"/>
+      <w:lvlText w:val=""/>
+      <w:lvlJc w:val="left"/>
+      <w:pPr>
+        <w:ind w:left="6480" w:hanging="360"/>
+      </w:pPr>
+      <w:rPr>
+        <w:rFonts w:ascii="Wingdings" w:hAnsi="Wingdings" w:hint="default"/>
+      </w:rPr>
+    </w:lvl>
+  </w:abstractNum>
+  <w:abstractNum w:abstractNumId="7" w15:restartNumberingAfterBreak="0">
+    <w:nsid w:val="563B6F25"/>
+    <w:multiLevelType w:val="hybridMultilevel"/>
+    <w:tmpl w:val="4FB2AF92"/>
+    <w:lvl w:ilvl="0" w:tplc="04090001">
+      <w:start w:val="1"/>
+      <w:numFmt w:val="bullet"/>
+      <w:lvlText w:val=""/>
+      <w:lvlJc w:val="left"/>
+      <w:pPr>
+        <w:ind w:left="720" w:hanging="360"/>
+      </w:pPr>
+      <w:rPr>
+        <w:rFonts w:ascii="Symbol" w:hAnsi="Symbol" w:hint="default"/>
+      </w:rPr>
+    </w:lvl>
+    <w:lvl w:ilvl="1" w:tplc="04090003" w:tentative="1">
+      <w:start w:val="1"/>
+      <w:numFmt w:val="bullet"/>
+      <w:lvlText w:val="o"/>
+      <w:lvlJc w:val="left"/>
+      <w:pPr>
+        <w:ind w:left="1440" w:hanging="360"/>
+      </w:pPr>
+      <w:rPr>
+        <w:rFonts w:ascii="Courier New" w:hAnsi="Courier New" w:cs="Courier New" w:hint="default"/>
+      </w:rPr>
+    </w:lvl>
+    <w:lvl w:ilvl="2" w:tplc="04090005" w:tentative="1">
+      <w:start w:val="1"/>
+      <w:numFmt w:val="bullet"/>
+      <w:lvlText w:val=""/>
+      <w:lvlJc w:val="left"/>
+      <w:pPr>
+        <w:ind w:left="2160" w:hanging="360"/>
+      </w:pPr>
+      <w:rPr>
+        <w:rFonts w:ascii="Wingdings" w:hAnsi="Wingdings" w:hint="default"/>
+      </w:rPr>
+    </w:lvl>
+    <w:lvl w:ilvl="3" w:tplc="04090001" w:tentative="1">
+      <w:start w:val="1"/>
+      <w:numFmt w:val="bullet"/>
+      <w:lvlText w:val=""/>
+      <w:lvlJc w:val="left"/>
+      <w:pPr>
+        <w:ind w:left="2880" w:hanging="360"/>
+      </w:pPr>
+      <w:rPr>
+        <w:rFonts w:ascii="Symbol" w:hAnsi="Symbol" w:hint="default"/>
+      </w:rPr>
+    </w:lvl>
+    <w:lvl w:ilvl="4" w:tplc="04090003" w:tentative="1">
+      <w:start w:val="1"/>
+      <w:numFmt w:val="bullet"/>
+      <w:lvlText w:val="o"/>
+      <w:lvlJc w:val="left"/>
+      <w:pPr>
+        <w:ind w:left="3600" w:hanging="360"/>
+      </w:pPr>
+      <w:rPr>
+        <w:rFonts w:ascii="Courier New" w:hAnsi="Courier New" w:cs="Courier New" w:hint="default"/>
+      </w:rPr>
+    </w:lvl>
+    <w:lvl w:ilvl="5" w:tplc="04090005" w:tentative="1">
+      <w:start w:val="1"/>
+      <w:numFmt w:val="bullet"/>
+      <w:lvlText w:val=""/>
+      <w:lvlJc w:val="left"/>
+      <w:pPr>
+        <w:ind w:left="4320" w:hanging="360"/>
+      </w:pPr>
+      <w:rPr>
+        <w:rFonts w:ascii="Wingdings" w:hAnsi="Wingdings" w:hint="default"/>
+      </w:rPr>
+    </w:lvl>
+    <w:lvl w:ilvl="6" w:tplc="04090001" w:tentative="1">
+      <w:start w:val="1"/>
+      <w:numFmt w:val="bullet"/>
+      <w:lvlText w:val=""/>
+      <w:lvlJc w:val="left"/>
+      <w:pPr>
+        <w:ind w:left="5040" w:hanging="360"/>
+      </w:pPr>
+      <w:rPr>
+        <w:rFonts w:ascii="Symbol" w:hAnsi="Symbol" w:hint="default"/>
+      </w:rPr>
+    </w:lvl>
+    <w:lvl w:ilvl="7" w:tplc="04090003" w:tentative="1">
+      <w:start w:val="1"/>
+      <w:numFmt w:val="bullet"/>
+      <w:lvlText w:val="o"/>
+      <w:lvlJc w:val="left"/>
+      <w:pPr>
+        <w:ind w:left="5760" w:hanging="360"/>
+      </w:pPr>
+      <w:rPr>
+        <w:rFonts w:ascii="Courier New" w:hAnsi="Courier New" w:cs="Courier New" w:hint="default"/>
+      </w:rPr>
+    </w:lvl>
+    <w:lvl w:ilvl="8" w:tplc="04090005" w:tentative="1">
+      <w:start w:val="1"/>
+      <w:numFmt w:val="bullet"/>
+      <w:lvlText w:val=""/>
+      <w:lvlJc w:val="left"/>
+      <w:pPr>
+        <w:ind w:left="6480" w:hanging="360"/>
+      </w:pPr>
+      <w:rPr>
+        <w:rFonts w:ascii="Wingdings" w:hAnsi="Wingdings" w:hint="default"/>
+      </w:rPr>
+    </w:lvl>
+  </w:abstractNum>
+  <w:abstractNum w:abstractNumId="8" w15:restartNumberingAfterBreak="0">
+    <w:nsid w:val="5B5214D0"/>
+    <w:multiLevelType w:val="hybridMultilevel"/>
+    <w:tmpl w:val="47B45888"/>
+    <w:lvl w:ilvl="0" w:tplc="04090001">
+      <w:start w:val="1"/>
+      <w:numFmt w:val="bullet"/>
+      <w:lvlText w:val=""/>
+      <w:lvlJc w:val="left"/>
+      <w:pPr>
+        <w:ind w:left="720" w:hanging="360"/>
+      </w:pPr>
+      <w:rPr>
+        <w:rFonts w:ascii="Symbol" w:hAnsi="Symbol" w:hint="default"/>
+      </w:rPr>
+    </w:lvl>
+    <w:lvl w:ilvl="1" w:tplc="04090003" w:tentative="1">
+      <w:start w:val="1"/>
+      <w:numFmt w:val="bullet"/>
+      <w:lvlText w:val="o"/>
+      <w:lvlJc w:val="left"/>
+      <w:pPr>
+        <w:ind w:left="1440" w:hanging="360"/>
+      </w:pPr>
+      <w:rPr>
+        <w:rFonts w:ascii="Courier New" w:hAnsi="Courier New" w:cs="Courier New" w:hint="default"/>
+      </w:rPr>
+    </w:lvl>
+    <w:lvl w:ilvl="2" w:tplc="04090005" w:tentative="1">
+      <w:start w:val="1"/>
+      <w:numFmt w:val="bullet"/>
+      <w:lvlText w:val=""/>
+      <w:lvlJc w:val="left"/>
+      <w:pPr>
+        <w:ind w:left="2160" w:hanging="360"/>
+      </w:pPr>
+      <w:rPr>
+        <w:rFonts w:ascii="Wingdings" w:hAnsi="Wingdings" w:hint="default"/>
+      </w:rPr>
+    </w:lvl>
+    <w:lvl w:ilvl="3" w:tplc="04090001" w:tentative="1">
+      <w:start w:val="1"/>
+      <w:numFmt w:val="bullet"/>
+      <w:lvlText w:val=""/>
+      <w:lvlJc w:val="left"/>
+      <w:pPr>
+        <w:ind w:left="2880" w:hanging="360"/>
+      </w:pPr>
+      <w:rPr>
+        <w:rFonts w:ascii="Symbol" w:hAnsi="Symbol" w:hint="default"/>
+      </w:rPr>
+    </w:lvl>
+    <w:lvl w:ilvl="4" w:tplc="04090003" w:tentative="1">
+      <w:start w:val="1"/>
+      <w:numFmt w:val="bullet"/>
+      <w:lvlText w:val="o"/>
+      <w:lvlJc w:val="left"/>
+      <w:pPr>
+        <w:ind w:left="3600" w:hanging="360"/>
+      </w:pPr>
+      <w:rPr>
+        <w:rFonts w:ascii="Courier New" w:hAnsi="Courier New" w:cs="Courier New" w:hint="default"/>
+      </w:rPr>
+    </w:lvl>
+    <w:lvl w:ilvl="5" w:tplc="04090005" w:tentative="1">
+      <w:start w:val="1"/>
+      <w:numFmt w:val="bullet"/>
+      <w:lvlText w:val=""/>
+      <w:lvlJc w:val="left"/>
+      <w:pPr>
+        <w:ind w:left="4320" w:hanging="360"/>
+      </w:pPr>
+      <w:rPr>
+        <w:rFonts w:ascii="Wingdings" w:hAnsi="Wingdings" w:hint="default"/>
+      </w:rPr>
+    </w:lvl>
+    <w:lvl w:ilvl="6" w:tplc="04090001" w:tentative="1">
+      <w:start w:val="1"/>
+      <w:numFmt w:val="bullet"/>
+      <w:lvlText w:val=""/>
+      <w:lvlJc w:val="left"/>
+      <w:pPr>
+        <w:ind w:left="5040" w:hanging="360"/>
+      </w:pPr>
+      <w:rPr>
+        <w:rFonts w:ascii="Symbol" w:hAnsi="Symbol" w:hint="default"/>
+      </w:rPr>
+    </w:lvl>
+    <w:lvl w:ilvl="7" w:tplc="04090003" w:tentative="1">
+      <w:start w:val="1"/>
+      <w:numFmt w:val="bullet"/>
+      <w:lvlText w:val="o"/>
+      <w:lvlJc w:val="left"/>
+      <w:pPr>
+        <w:ind w:left="5760" w:hanging="360"/>
+      </w:pPr>
+      <w:rPr>
+        <w:rFonts w:ascii="Courier New" w:hAnsi="Courier New" w:cs="Courier New" w:hint="default"/>
+      </w:rPr>
+    </w:lvl>
+    <w:lvl w:ilvl="8" w:tplc="04090005" w:tentative="1">
+      <w:start w:val="1"/>
+      <w:numFmt w:val="bullet"/>
+      <w:lvlText w:val=""/>
+      <w:lvlJc w:val="left"/>
+      <w:pPr>
+        <w:ind w:left="6480" w:hanging="360"/>
+      </w:pPr>
+      <w:rPr>
+        <w:rFonts w:ascii="Wingdings" w:hAnsi="Wingdings" w:hint="default"/>
+      </w:rPr>
+    </w:lvl>
+  </w:abstractNum>
+  <w:abstractNum w:abstractNumId="9" w15:restartNumberingAfterBreak="0">
     <w:nsid w:val="679916D6"/>
     <w:multiLevelType w:val="hybridMultilevel"/>
     <w:tmpl w:val="8D5EE066"/>
@@ -2467,16 +4213,31 @@
     <w:abstractNumId w:val="1"/>
   </w:num>
   <w:num w:numId="2">
-    <w:abstractNumId w:val="2"/>
+    <w:abstractNumId w:val="3"/>
   </w:num>
   <w:num w:numId="3">
-    <w:abstractNumId w:val="4"/>
+    <w:abstractNumId w:val="9"/>
   </w:num>
   <w:num w:numId="4">
-    <w:abstractNumId w:val="3"/>
+    <w:abstractNumId w:val="5"/>
   </w:num>
   <w:num w:numId="5">
     <w:abstractNumId w:val="0"/>
+  </w:num>
+  <w:num w:numId="6">
+    <w:abstractNumId w:val="8"/>
+  </w:num>
+  <w:num w:numId="7">
+    <w:abstractNumId w:val="4"/>
+  </w:num>
+  <w:num w:numId="8">
+    <w:abstractNumId w:val="2"/>
+  </w:num>
+  <w:num w:numId="9">
+    <w:abstractNumId w:val="6"/>
+  </w:num>
+  <w:num w:numId="10">
+    <w:abstractNumId w:val="7"/>
   </w:num>
 </w:numbering>
 </file>
@@ -2876,15 +4637,15 @@
     <w:lsdException w:name="Unresolved Mention" w:semiHidden="1" w:unhideWhenUsed="1"/>
     <w:lsdException w:name="Smart Link" w:semiHidden="1" w:unhideWhenUsed="1"/>
   </w:latentStyles>
-  <w:style w:type="paragraph" w:default="1" w:styleId="a">
+  <w:style w:type="paragraph" w:default="1" w:styleId="Normal">
     <w:name w:val="Normal"/>
     <w:qFormat/>
   </w:style>
-  <w:style w:type="paragraph" w:styleId="1">
+  <w:style w:type="paragraph" w:styleId="Heading1">
     <w:name w:val="heading 1"/>
-    <w:basedOn w:val="a"/>
-    <w:next w:val="a"/>
-    <w:link w:val="10"/>
+    <w:basedOn w:val="Normal"/>
+    <w:next w:val="Normal"/>
+    <w:link w:val="Heading1Char"/>
     <w:uiPriority w:val="9"/>
     <w:qFormat/>
     <w:rsid w:val="00457F99"/>
@@ -2900,11 +4661,11 @@
       <w:szCs w:val="32"/>
     </w:rPr>
   </w:style>
-  <w:style w:type="paragraph" w:styleId="2">
+  <w:style w:type="paragraph" w:styleId="Heading2">
     <w:name w:val="heading 2"/>
-    <w:basedOn w:val="a"/>
-    <w:next w:val="a"/>
-    <w:link w:val="20"/>
+    <w:basedOn w:val="Normal"/>
+    <w:next w:val="Normal"/>
+    <w:link w:val="Heading2Char"/>
     <w:uiPriority w:val="9"/>
     <w:unhideWhenUsed/>
     <w:qFormat/>
@@ -2921,11 +4682,11 @@
       <w:szCs w:val="26"/>
     </w:rPr>
   </w:style>
-  <w:style w:type="paragraph" w:styleId="3">
+  <w:style w:type="paragraph" w:styleId="Heading3">
     <w:name w:val="heading 3"/>
-    <w:basedOn w:val="a"/>
-    <w:next w:val="a"/>
-    <w:link w:val="30"/>
+    <w:basedOn w:val="Normal"/>
+    <w:next w:val="Normal"/>
+    <w:link w:val="Heading3Char"/>
     <w:uiPriority w:val="9"/>
     <w:unhideWhenUsed/>
     <w:qFormat/>
@@ -2941,13 +4702,13 @@
       <w:szCs w:val="24"/>
     </w:rPr>
   </w:style>
-  <w:style w:type="character" w:default="1" w:styleId="a0">
+  <w:style w:type="character" w:default="1" w:styleId="DefaultParagraphFont">
     <w:name w:val="Default Paragraph Font"/>
     <w:uiPriority w:val="1"/>
     <w:semiHidden/>
     <w:unhideWhenUsed/>
   </w:style>
-  <w:style w:type="table" w:default="1" w:styleId="a1">
+  <w:style w:type="table" w:default="1" w:styleId="TableNormal">
     <w:name w:val="Normal Table"/>
     <w:uiPriority w:val="99"/>
     <w:semiHidden/>
@@ -2962,17 +4723,17 @@
       </w:tblCellMar>
     </w:tblPr>
   </w:style>
-  <w:style w:type="numbering" w:default="1" w:styleId="a2">
+  <w:style w:type="numbering" w:default="1" w:styleId="NoList">
     <w:name w:val="No List"/>
     <w:uiPriority w:val="99"/>
     <w:semiHidden/>
     <w:unhideWhenUsed/>
   </w:style>
-  <w:style w:type="paragraph" w:styleId="a3">
+  <w:style w:type="paragraph" w:styleId="Title">
     <w:name w:val="Title"/>
-    <w:basedOn w:val="a"/>
-    <w:next w:val="a"/>
-    <w:link w:val="a4"/>
+    <w:basedOn w:val="Normal"/>
+    <w:next w:val="Normal"/>
+    <w:link w:val="TitleChar"/>
     <w:uiPriority w:val="10"/>
     <w:qFormat/>
     <w:rsid w:val="0022090B"/>
@@ -2988,10 +4749,10 @@
       <w:szCs w:val="56"/>
     </w:rPr>
   </w:style>
-  <w:style w:type="character" w:customStyle="1" w:styleId="a4">
-    <w:name w:val="Заголовок Знак"/>
-    <w:basedOn w:val="a0"/>
-    <w:link w:val="a3"/>
+  <w:style w:type="character" w:customStyle="1" w:styleId="TitleChar">
+    <w:name w:val="Title Char"/>
+    <w:basedOn w:val="DefaultParagraphFont"/>
+    <w:link w:val="Title"/>
     <w:uiPriority w:val="10"/>
     <w:rsid w:val="0022090B"/>
     <w:rPr>
@@ -3002,10 +4763,10 @@
       <w:szCs w:val="56"/>
     </w:rPr>
   </w:style>
-  <w:style w:type="character" w:customStyle="1" w:styleId="10">
-    <w:name w:val="Заголовок 1 Знак"/>
-    <w:basedOn w:val="a0"/>
-    <w:link w:val="1"/>
+  <w:style w:type="character" w:customStyle="1" w:styleId="Heading1Char">
+    <w:name w:val="Heading 1 Char"/>
+    <w:basedOn w:val="DefaultParagraphFont"/>
+    <w:link w:val="Heading1"/>
     <w:uiPriority w:val="9"/>
     <w:rsid w:val="00457F99"/>
     <w:rPr>
@@ -3014,10 +4775,10 @@
       <w:szCs w:val="32"/>
     </w:rPr>
   </w:style>
-  <w:style w:type="character" w:customStyle="1" w:styleId="20">
-    <w:name w:val="Заголовок 2 Знак"/>
-    <w:basedOn w:val="a0"/>
-    <w:link w:val="2"/>
+  <w:style w:type="character" w:customStyle="1" w:styleId="Heading2Char">
+    <w:name w:val="Heading 2 Char"/>
+    <w:basedOn w:val="DefaultParagraphFont"/>
+    <w:link w:val="Heading2"/>
     <w:uiPriority w:val="9"/>
     <w:rsid w:val="00457F99"/>
     <w:rPr>
@@ -3026,10 +4787,10 @@
       <w:szCs w:val="26"/>
     </w:rPr>
   </w:style>
-  <w:style w:type="paragraph" w:styleId="a5">
+  <w:style w:type="paragraph" w:styleId="TOCHeading">
     <w:name w:val="TOC Heading"/>
-    <w:basedOn w:val="1"/>
-    <w:next w:val="a"/>
+    <w:basedOn w:val="Heading1"/>
+    <w:next w:val="Normal"/>
     <w:uiPriority w:val="39"/>
     <w:unhideWhenUsed/>
     <w:qFormat/>
@@ -3041,10 +4802,10 @@
       <w:color w:val="2F5496" w:themeColor="accent1" w:themeShade="BF"/>
     </w:rPr>
   </w:style>
-  <w:style w:type="paragraph" w:styleId="11">
+  <w:style w:type="paragraph" w:styleId="TOC1">
     <w:name w:val="toc 1"/>
-    <w:basedOn w:val="a"/>
-    <w:next w:val="a"/>
+    <w:basedOn w:val="Normal"/>
+    <w:next w:val="Normal"/>
     <w:autoRedefine/>
     <w:uiPriority w:val="39"/>
     <w:unhideWhenUsed/>
@@ -3053,9 +4814,9 @@
       <w:spacing w:after="100"/>
     </w:pPr>
   </w:style>
-  <w:style w:type="character" w:styleId="a6">
+  <w:style w:type="character" w:styleId="Hyperlink">
     <w:name w:val="Hyperlink"/>
-    <w:basedOn w:val="a0"/>
+    <w:basedOn w:val="DefaultParagraphFont"/>
     <w:uiPriority w:val="99"/>
     <w:unhideWhenUsed/>
     <w:rsid w:val="00FC75B2"/>
@@ -3064,9 +4825,9 @@
       <w:u w:val="single"/>
     </w:rPr>
   </w:style>
-  <w:style w:type="paragraph" w:styleId="a7">
+  <w:style w:type="paragraph" w:styleId="ListParagraph">
     <w:name w:val="List Paragraph"/>
-    <w:basedOn w:val="a"/>
+    <w:basedOn w:val="Normal"/>
     <w:uiPriority w:val="34"/>
     <w:qFormat/>
     <w:rsid w:val="00FC75B2"/>
@@ -3075,9 +4836,9 @@
       <w:contextualSpacing/>
     </w:pPr>
   </w:style>
-  <w:style w:type="table" w:styleId="a8">
+  <w:style w:type="table" w:styleId="TableGrid">
     <w:name w:val="Table Grid"/>
-    <w:basedOn w:val="a1"/>
+    <w:basedOn w:val="TableNormal"/>
     <w:uiPriority w:val="39"/>
     <w:rsid w:val="00457F99"/>
     <w:pPr>
@@ -3094,10 +4855,10 @@
       </w:tblBorders>
     </w:tblPr>
   </w:style>
-  <w:style w:type="character" w:customStyle="1" w:styleId="30">
-    <w:name w:val="Заголовок 3 Знак"/>
-    <w:basedOn w:val="a0"/>
-    <w:link w:val="3"/>
+  <w:style w:type="character" w:customStyle="1" w:styleId="Heading3Char">
+    <w:name w:val="Heading 3 Char"/>
+    <w:basedOn w:val="DefaultParagraphFont"/>
+    <w:link w:val="Heading3"/>
     <w:uiPriority w:val="9"/>
     <w:rsid w:val="00457F99"/>
     <w:rPr>
@@ -3105,10 +4866,10 @@
       <w:szCs w:val="24"/>
     </w:rPr>
   </w:style>
-  <w:style w:type="paragraph" w:styleId="21">
+  <w:style w:type="paragraph" w:styleId="TOC2">
     <w:name w:val="toc 2"/>
-    <w:basedOn w:val="a"/>
-    <w:next w:val="a"/>
+    <w:basedOn w:val="Normal"/>
+    <w:next w:val="Normal"/>
     <w:autoRedefine/>
     <w:uiPriority w:val="39"/>
     <w:unhideWhenUsed/>
@@ -3118,10 +4879,10 @@
       <w:ind w:left="220"/>
     </w:pPr>
   </w:style>
-  <w:style w:type="paragraph" w:styleId="31">
+  <w:style w:type="paragraph" w:styleId="TOC3">
     <w:name w:val="toc 3"/>
-    <w:basedOn w:val="a"/>
-    <w:next w:val="a"/>
+    <w:basedOn w:val="Normal"/>
+    <w:next w:val="Normal"/>
     <w:autoRedefine/>
     <w:uiPriority w:val="39"/>
     <w:unhideWhenUsed/>
@@ -3130,6 +4891,62 @@
       <w:spacing w:after="100"/>
       <w:ind w:left="440"/>
     </w:pPr>
+  </w:style>
+  <w:style w:type="character" w:styleId="UnresolvedMention">
+    <w:name w:val="Unresolved Mention"/>
+    <w:basedOn w:val="DefaultParagraphFont"/>
+    <w:uiPriority w:val="99"/>
+    <w:semiHidden/>
+    <w:unhideWhenUsed/>
+    <w:rsid w:val="00B8312F"/>
+    <w:rPr>
+      <w:color w:val="605E5C"/>
+      <w:shd w:val="clear" w:color="auto" w:fill="E1DFDD"/>
+    </w:rPr>
+  </w:style>
+  <w:style w:type="paragraph" w:styleId="Header">
+    <w:name w:val="header"/>
+    <w:basedOn w:val="Normal"/>
+    <w:link w:val="HeaderChar"/>
+    <w:uiPriority w:val="99"/>
+    <w:unhideWhenUsed/>
+    <w:rsid w:val="009944F4"/>
+    <w:pPr>
+      <w:tabs>
+        <w:tab w:val="center" w:pos="4680"/>
+        <w:tab w:val="right" w:pos="9360"/>
+      </w:tabs>
+      <w:spacing w:after="0" w:line="240" w:lineRule="auto"/>
+    </w:pPr>
+  </w:style>
+  <w:style w:type="character" w:customStyle="1" w:styleId="HeaderChar">
+    <w:name w:val="Header Char"/>
+    <w:basedOn w:val="DefaultParagraphFont"/>
+    <w:link w:val="Header"/>
+    <w:uiPriority w:val="99"/>
+    <w:rsid w:val="009944F4"/>
+  </w:style>
+  <w:style w:type="paragraph" w:styleId="Footer">
+    <w:name w:val="footer"/>
+    <w:basedOn w:val="Normal"/>
+    <w:link w:val="FooterChar"/>
+    <w:uiPriority w:val="99"/>
+    <w:unhideWhenUsed/>
+    <w:rsid w:val="009944F4"/>
+    <w:pPr>
+      <w:tabs>
+        <w:tab w:val="center" w:pos="4680"/>
+        <w:tab w:val="right" w:pos="9360"/>
+      </w:tabs>
+      <w:spacing w:after="0" w:line="240" w:lineRule="auto"/>
+    </w:pPr>
+  </w:style>
+  <w:style w:type="character" w:customStyle="1" w:styleId="FooterChar">
+    <w:name w:val="Footer Char"/>
+    <w:basedOn w:val="DefaultParagraphFont"/>
+    <w:link w:val="Footer"/>
+    <w:uiPriority w:val="99"/>
+    <w:rsid w:val="009944F4"/>
   </w:style>
 </w:styles>
 </file>

</xml_diff>